<commit_message>
Finished first iteration of data models.
</commit_message>
<xml_diff>
--- a/Requirements.docx
+++ b/Requirements.docx
@@ -399,6 +399,7 @@
         </w:numPr>
       </w:pPr>
       <w:r>
+        <w:lastRenderedPageBreak/>
         <w:t>Last name</w:t>
       </w:r>
     </w:p>
@@ -411,7 +412,6 @@
         </w:numPr>
       </w:pPr>
       <w:r>
-        <w:lastRenderedPageBreak/>
         <w:t>Email</w:t>
       </w:r>
     </w:p>
@@ -465,18 +465,8 @@
           <w:numId w:val="2"/>
         </w:numPr>
       </w:pPr>
-      <w:r>
-        <w:t>List of events they initiated</w:t>
-      </w:r>
-    </w:p>
-    <w:p>
-      <w:pPr>
-        <w:pStyle w:val="ListParagraph"/>
-        <w:numPr>
-          <w:ilvl w:val="2"/>
-          <w:numId w:val="2"/>
-        </w:numPr>
-      </w:pPr>
+      <w:bookmarkStart w:id="0" w:name="_GoBack"/>
+      <w:bookmarkEnd w:id="0"/>
       <w:r>
         <w:t>List of events they are invited to</w:t>
       </w:r>
@@ -955,13 +945,7 @@
         </w:numPr>
       </w:pPr>
       <w:r>
-        <w:t>Notification preference (email or Facebook message</w:t>
-      </w:r>
-      <w:r>
-        <w:t>. Default is email</w:t>
-      </w:r>
-      <w:r>
-        <w:t>)</w:t>
+        <w:t>Notification preference (email or Facebook message. Default is email)</w:t>
       </w:r>
     </w:p>
     <w:p>
@@ -1328,13 +1312,7 @@
         <w:t>When a user declines an event</w:t>
       </w:r>
       <w:r>
-        <w:t xml:space="preserve">, </w:t>
-      </w:r>
-      <w:r>
-        <w:t>the coordinator should be sent a notification with the following information</w:t>
-      </w:r>
-      <w:r>
-        <w:t>. The system should allow the declining invitee to supply a message with the notification.</w:t>
+        <w:t>, the coordinator should be sent a notification with the following information. The system should allow the declining invitee to supply a message with the notification.</w:t>
       </w:r>
       <w:r>
         <w:tab/>
@@ -1372,14 +1350,19 @@
         <w:pStyle w:val="ListParagraph"/>
         <w:ind w:left="1440"/>
       </w:pPr>
-      <w:bookmarkStart w:id="0" w:name="_GoBack"/>
-      <w:bookmarkEnd w:id="0"/>
-    </w:p>
-    <w:p>
-      <w:pPr>
-        <w:pStyle w:val="ListParagraph"/>
-        <w:ind w:left="2880"/>
-      </w:pPr>
+    </w:p>
+    <w:p>
+      <w:pPr>
+        <w:pStyle w:val="Heading1"/>
+      </w:pPr>
+      <w:r>
+        <w:t>Next Phase</w:t>
+      </w:r>
+    </w:p>
+    <w:p>
+      <w:r>
+        <w:t>Add a count to food items indicating how many people it will feed. Add a count to the game items indicating how many people can play.</w:t>
+      </w:r>
     </w:p>
     <w:sectPr>
       <w:pgSz w:w="12240" w:h="15840"/>

</xml_diff>

<commit_message>
Home controller ready to unit test.
</commit_message>
<xml_diff>
--- a/Requirements.docx
+++ b/Requirements.docx
@@ -465,115 +465,363 @@
           <w:numId w:val="2"/>
         </w:numPr>
       </w:pPr>
+      <w:r>
+        <w:t>List of events they are invited to</w:t>
+      </w:r>
+    </w:p>
+    <w:p>
+      <w:pPr>
+        <w:pStyle w:val="ListParagraph"/>
+        <w:numPr>
+          <w:ilvl w:val="2"/>
+          <w:numId w:val="2"/>
+        </w:numPr>
+      </w:pPr>
+      <w:r>
+        <w:t>List of events they are attending</w:t>
+      </w:r>
+    </w:p>
+    <w:p>
+      <w:pPr>
+        <w:pStyle w:val="ListParagraph"/>
+        <w:numPr>
+          <w:ilvl w:val="2"/>
+          <w:numId w:val="2"/>
+        </w:numPr>
+      </w:pPr>
+      <w:r>
+        <w:t>List of events they are not attending</w:t>
+      </w:r>
+    </w:p>
+    <w:p>
+      <w:pPr>
+        <w:pStyle w:val="ListParagraph"/>
+        <w:numPr>
+          <w:ilvl w:val="2"/>
+          <w:numId w:val="2"/>
+        </w:numPr>
+      </w:pPr>
+      <w:r>
+        <w:t>List of food items they can / want to bring</w:t>
+      </w:r>
+    </w:p>
+    <w:p>
+      <w:pPr>
+        <w:pStyle w:val="ListParagraph"/>
+        <w:numPr>
+          <w:ilvl w:val="3"/>
+          <w:numId w:val="2"/>
+        </w:numPr>
+      </w:pPr>
+      <w:r>
+        <w:t>These can be re-used from event to event</w:t>
+      </w:r>
+    </w:p>
+    <w:p>
+      <w:pPr>
+        <w:pStyle w:val="ListParagraph"/>
+        <w:numPr>
+          <w:ilvl w:val="2"/>
+          <w:numId w:val="2"/>
+        </w:numPr>
+      </w:pPr>
+      <w:r>
+        <w:t>List of games they own and can bring to an event</w:t>
+      </w:r>
+    </w:p>
+    <w:p>
+      <w:pPr>
+        <w:pStyle w:val="ListParagraph"/>
+        <w:numPr>
+          <w:ilvl w:val="2"/>
+          <w:numId w:val="2"/>
+        </w:numPr>
+      </w:pPr>
+      <w:r>
+        <w:t>List of their friends</w:t>
+      </w:r>
+      <w:r>
+        <w:t xml:space="preserve"> (note: a user can have a friend on their list that is not reciprocated)</w:t>
+      </w:r>
+    </w:p>
+    <w:p>
+      <w:pPr>
+        <w:pStyle w:val="ListParagraph"/>
+        <w:numPr>
+          <w:ilvl w:val="2"/>
+          <w:numId w:val="2"/>
+        </w:numPr>
+      </w:pPr>
+      <w:r>
+        <w:t xml:space="preserve">Event update notification options (email or </w:t>
+      </w:r>
+      <w:r>
+        <w:t>F</w:t>
+      </w:r>
+      <w:r>
+        <w:t>acebook message)</w:t>
+      </w:r>
+    </w:p>
+    <w:p>
+      <w:pPr>
+        <w:pStyle w:val="ListParagraph"/>
+        <w:numPr>
+          <w:ilvl w:val="0"/>
+          <w:numId w:val="2"/>
+        </w:numPr>
+      </w:pPr>
+      <w:r>
+        <w:t>Events</w:t>
+      </w:r>
+    </w:p>
+    <w:p>
+      <w:pPr>
+        <w:pStyle w:val="ListParagraph"/>
+        <w:numPr>
+          <w:ilvl w:val="1"/>
+          <w:numId w:val="2"/>
+        </w:numPr>
+      </w:pPr>
+      <w:r>
+        <w:t>Events have the following properties</w:t>
+      </w:r>
+    </w:p>
+    <w:p>
+      <w:pPr>
+        <w:pStyle w:val="ListParagraph"/>
+        <w:numPr>
+          <w:ilvl w:val="2"/>
+          <w:numId w:val="2"/>
+        </w:numPr>
+      </w:pPr>
+      <w:r>
+        <w:t>Title</w:t>
+      </w:r>
+    </w:p>
+    <w:p>
+      <w:pPr>
+        <w:pStyle w:val="ListParagraph"/>
+        <w:numPr>
+          <w:ilvl w:val="2"/>
+          <w:numId w:val="2"/>
+        </w:numPr>
+      </w:pPr>
+      <w:r>
+        <w:t>Description</w:t>
+      </w:r>
+    </w:p>
+    <w:p>
+      <w:pPr>
+        <w:pStyle w:val="ListParagraph"/>
+        <w:numPr>
+          <w:ilvl w:val="2"/>
+          <w:numId w:val="2"/>
+        </w:numPr>
+      </w:pPr>
+      <w:r>
+        <w:t>Location</w:t>
+      </w:r>
+    </w:p>
+    <w:p>
+      <w:pPr>
+        <w:pStyle w:val="ListParagraph"/>
+        <w:numPr>
+          <w:ilvl w:val="2"/>
+          <w:numId w:val="2"/>
+        </w:numPr>
+      </w:pPr>
+      <w:r>
+        <w:t>Coordinator</w:t>
+      </w:r>
+    </w:p>
+    <w:p>
+      <w:pPr>
+        <w:pStyle w:val="ListParagraph"/>
+        <w:numPr>
+          <w:ilvl w:val="2"/>
+          <w:numId w:val="2"/>
+        </w:numPr>
+      </w:pPr>
+      <w:r>
+        <w:t>Start</w:t>
+      </w:r>
+      <w:r>
+        <w:t>Date</w:t>
+      </w:r>
+      <w:r>
+        <w:t>Time</w:t>
+      </w:r>
+    </w:p>
+    <w:p>
+      <w:pPr>
+        <w:pStyle w:val="ListParagraph"/>
+        <w:numPr>
+          <w:ilvl w:val="2"/>
+          <w:numId w:val="2"/>
+        </w:numPr>
+      </w:pPr>
+      <w:r>
+        <w:t>EndDateTime</w:t>
+      </w:r>
+    </w:p>
+    <w:p>
+      <w:pPr>
+        <w:pStyle w:val="ListParagraph"/>
+        <w:numPr>
+          <w:ilvl w:val="2"/>
+          <w:numId w:val="2"/>
+        </w:numPr>
+      </w:pPr>
+      <w:r>
+        <w:t>List of food items</w:t>
+      </w:r>
+    </w:p>
+    <w:p>
+      <w:pPr>
+        <w:pStyle w:val="ListParagraph"/>
+        <w:numPr>
+          <w:ilvl w:val="2"/>
+          <w:numId w:val="2"/>
+        </w:numPr>
+      </w:pPr>
+      <w:r>
+        <w:t>List of games</w:t>
+      </w:r>
+    </w:p>
+    <w:p>
+      <w:pPr>
+        <w:pStyle w:val="ListParagraph"/>
+        <w:numPr>
+          <w:ilvl w:val="2"/>
+          <w:numId w:val="2"/>
+        </w:numPr>
+      </w:pPr>
+      <w:r>
+        <w:t>List of people invited</w:t>
+      </w:r>
+    </w:p>
+    <w:p>
+      <w:pPr>
+        <w:pStyle w:val="ListParagraph"/>
+        <w:numPr>
+          <w:ilvl w:val="2"/>
+          <w:numId w:val="2"/>
+        </w:numPr>
+      </w:pPr>
+      <w:r>
+        <w:t>List of people who accepted</w:t>
+      </w:r>
+    </w:p>
+    <w:p>
+      <w:pPr>
+        <w:pStyle w:val="ListParagraph"/>
+        <w:numPr>
+          <w:ilvl w:val="2"/>
+          <w:numId w:val="2"/>
+        </w:numPr>
+      </w:pPr>
+      <w:r>
+        <w:t>List of people who declined</w:t>
+      </w:r>
+    </w:p>
+    <w:p>
+      <w:pPr>
+        <w:pStyle w:val="Heading1"/>
+      </w:pPr>
+      <w:r>
+        <w:t>Controller High Level</w:t>
+      </w:r>
+    </w:p>
+    <w:p>
+      <w:pPr>
+        <w:pStyle w:val="ListParagraph"/>
+        <w:numPr>
+          <w:ilvl w:val="0"/>
+          <w:numId w:val="7"/>
+        </w:numPr>
+      </w:pPr>
+      <w:r>
+        <w:t xml:space="preserve">Home </w:t>
+      </w:r>
+    </w:p>
+    <w:p>
+      <w:pPr>
+        <w:pStyle w:val="ListParagraph"/>
+        <w:numPr>
+          <w:ilvl w:val="1"/>
+          <w:numId w:val="7"/>
+        </w:numPr>
+      </w:pPr>
+      <w:r>
+        <w:t>Index – this view will have the following items:</w:t>
+      </w:r>
+    </w:p>
+    <w:p>
+      <w:pPr>
+        <w:pStyle w:val="ListParagraph"/>
+        <w:numPr>
+          <w:ilvl w:val="2"/>
+          <w:numId w:val="7"/>
+        </w:numPr>
+      </w:pPr>
+      <w:r>
+        <w:t>A list of all events the user is hosting</w:t>
+      </w:r>
+    </w:p>
+    <w:p>
+      <w:pPr>
+        <w:pStyle w:val="ListParagraph"/>
+        <w:numPr>
+          <w:ilvl w:val="2"/>
+          <w:numId w:val="7"/>
+        </w:numPr>
+      </w:pPr>
+      <w:r>
+        <w:t>A list of events that the user is invited to. There will be text next to each event indicating allow the user to accept or decline the invitation</w:t>
+      </w:r>
+    </w:p>
+    <w:p>
+      <w:pPr>
+        <w:pStyle w:val="ListParagraph"/>
+        <w:numPr>
+          <w:ilvl w:val="2"/>
+          <w:numId w:val="7"/>
+        </w:numPr>
+      </w:pPr>
+      <w:r>
+        <w:t>A list of events the user has accepted. Each item will have a link allowing the user to decline the invitation</w:t>
+      </w:r>
+      <w:r>
+        <w:t>.</w:t>
+      </w:r>
+    </w:p>
+    <w:p>
+      <w:pPr>
+        <w:pStyle w:val="ListParagraph"/>
+        <w:numPr>
+          <w:ilvl w:val="2"/>
+          <w:numId w:val="7"/>
+        </w:numPr>
+      </w:pPr>
+      <w:r>
+        <w:t>A list of the events the user has declined. Each item will have a link allowing the user to accept the event invitation</w:t>
+      </w:r>
+      <w:r>
+        <w:t>.</w:t>
+      </w:r>
       <w:bookmarkStart w:id="0" w:name="_GoBack"/>
       <w:bookmarkEnd w:id="0"/>
-      <w:r>
-        <w:t>List of events they are invited to</w:t>
-      </w:r>
-    </w:p>
-    <w:p>
-      <w:pPr>
-        <w:pStyle w:val="ListParagraph"/>
-        <w:numPr>
-          <w:ilvl w:val="2"/>
-          <w:numId w:val="2"/>
-        </w:numPr>
-      </w:pPr>
-      <w:r>
-        <w:t>List of events they are attending</w:t>
-      </w:r>
-    </w:p>
-    <w:p>
-      <w:pPr>
-        <w:pStyle w:val="ListParagraph"/>
-        <w:numPr>
-          <w:ilvl w:val="2"/>
-          <w:numId w:val="2"/>
-        </w:numPr>
-      </w:pPr>
-      <w:r>
-        <w:t>List of events they are not attending</w:t>
-      </w:r>
-    </w:p>
-    <w:p>
-      <w:pPr>
-        <w:pStyle w:val="ListParagraph"/>
-        <w:numPr>
-          <w:ilvl w:val="2"/>
-          <w:numId w:val="2"/>
-        </w:numPr>
-      </w:pPr>
-      <w:r>
-        <w:t>List of food items they can / want to bring</w:t>
-      </w:r>
-    </w:p>
-    <w:p>
-      <w:pPr>
-        <w:pStyle w:val="ListParagraph"/>
-        <w:numPr>
-          <w:ilvl w:val="3"/>
-          <w:numId w:val="2"/>
-        </w:numPr>
-      </w:pPr>
-      <w:r>
-        <w:t>These can be re-used from event to event</w:t>
-      </w:r>
-    </w:p>
-    <w:p>
-      <w:pPr>
-        <w:pStyle w:val="ListParagraph"/>
-        <w:numPr>
-          <w:ilvl w:val="2"/>
-          <w:numId w:val="2"/>
-        </w:numPr>
-      </w:pPr>
-      <w:r>
-        <w:t>List of games they own and can bring to an event</w:t>
-      </w:r>
-    </w:p>
-    <w:p>
-      <w:pPr>
-        <w:pStyle w:val="ListParagraph"/>
-        <w:numPr>
-          <w:ilvl w:val="2"/>
-          <w:numId w:val="2"/>
-        </w:numPr>
-      </w:pPr>
-      <w:r>
-        <w:t>List of their friends</w:t>
-      </w:r>
-      <w:r>
-        <w:t xml:space="preserve"> (note: a user can have a friend on their list that is not reciprocated)</w:t>
-      </w:r>
-    </w:p>
-    <w:p>
-      <w:pPr>
-        <w:pStyle w:val="ListParagraph"/>
-        <w:numPr>
-          <w:ilvl w:val="2"/>
-          <w:numId w:val="2"/>
-        </w:numPr>
-      </w:pPr>
-      <w:r>
-        <w:t xml:space="preserve">Event update notification options (email or </w:t>
-      </w:r>
-      <w:r>
-        <w:t>F</w:t>
-      </w:r>
-      <w:r>
-        <w:t>acebook message)</w:t>
-      </w:r>
     </w:p>
     <w:p>
       <w:pPr>
         <w:pStyle w:val="ListParagraph"/>
         <w:numPr>
           <w:ilvl w:val="0"/>
-          <w:numId w:val="2"/>
-        </w:numPr>
-      </w:pPr>
-      <w:r>
-        <w:t>Events</w:t>
+          <w:numId w:val="7"/>
+        </w:numPr>
+      </w:pPr>
+      <w:r>
+        <w:t>Event</w:t>
       </w:r>
     </w:p>
     <w:p>
@@ -581,153 +829,120 @@
         <w:pStyle w:val="ListParagraph"/>
         <w:numPr>
           <w:ilvl w:val="1"/>
-          <w:numId w:val="2"/>
-        </w:numPr>
-      </w:pPr>
-      <w:r>
-        <w:t>Events have the following properties</w:t>
-      </w:r>
-    </w:p>
-    <w:p>
-      <w:pPr>
-        <w:pStyle w:val="ListParagraph"/>
-        <w:numPr>
-          <w:ilvl w:val="2"/>
-          <w:numId w:val="2"/>
-        </w:numPr>
-      </w:pPr>
-      <w:r>
-        <w:t>Title</w:t>
-      </w:r>
-    </w:p>
-    <w:p>
-      <w:pPr>
-        <w:pStyle w:val="ListParagraph"/>
-        <w:numPr>
-          <w:ilvl w:val="2"/>
-          <w:numId w:val="2"/>
-        </w:numPr>
-      </w:pPr>
-      <w:r>
-        <w:t>Description</w:t>
-      </w:r>
-    </w:p>
-    <w:p>
-      <w:pPr>
-        <w:pStyle w:val="ListParagraph"/>
-        <w:numPr>
-          <w:ilvl w:val="2"/>
-          <w:numId w:val="2"/>
-        </w:numPr>
-      </w:pPr>
-      <w:r>
-        <w:t>Location</w:t>
-      </w:r>
-    </w:p>
-    <w:p>
-      <w:pPr>
-        <w:pStyle w:val="ListParagraph"/>
-        <w:numPr>
-          <w:ilvl w:val="2"/>
-          <w:numId w:val="2"/>
-        </w:numPr>
-      </w:pPr>
-      <w:r>
-        <w:t>Coordinator</w:t>
-      </w:r>
-    </w:p>
-    <w:p>
-      <w:pPr>
-        <w:pStyle w:val="ListParagraph"/>
-        <w:numPr>
-          <w:ilvl w:val="2"/>
-          <w:numId w:val="2"/>
-        </w:numPr>
-      </w:pPr>
-      <w:proofErr w:type="spellStart"/>
-      <w:r>
-        <w:t>Start</w:t>
-      </w:r>
-      <w:r>
-        <w:t>Date</w:t>
-      </w:r>
-      <w:r>
-        <w:t>Time</w:t>
-      </w:r>
-      <w:proofErr w:type="spellEnd"/>
-    </w:p>
-    <w:p>
-      <w:pPr>
-        <w:pStyle w:val="ListParagraph"/>
-        <w:numPr>
-          <w:ilvl w:val="2"/>
-          <w:numId w:val="2"/>
-        </w:numPr>
-      </w:pPr>
-      <w:proofErr w:type="spellStart"/>
-      <w:r>
-        <w:t>EndDateTime</w:t>
-      </w:r>
-      <w:proofErr w:type="spellEnd"/>
-    </w:p>
-    <w:p>
-      <w:pPr>
-        <w:pStyle w:val="ListParagraph"/>
-        <w:numPr>
-          <w:ilvl w:val="2"/>
-          <w:numId w:val="2"/>
-        </w:numPr>
-      </w:pPr>
-      <w:r>
-        <w:t>List of food items</w:t>
-      </w:r>
-    </w:p>
-    <w:p>
-      <w:pPr>
-        <w:pStyle w:val="ListParagraph"/>
-        <w:numPr>
-          <w:ilvl w:val="2"/>
-          <w:numId w:val="2"/>
-        </w:numPr>
-      </w:pPr>
-      <w:r>
-        <w:t>List of games</w:t>
-      </w:r>
-    </w:p>
-    <w:p>
-      <w:pPr>
-        <w:pStyle w:val="ListParagraph"/>
-        <w:numPr>
-          <w:ilvl w:val="2"/>
-          <w:numId w:val="2"/>
-        </w:numPr>
-      </w:pPr>
-      <w:r>
-        <w:t>List of people invited</w:t>
-      </w:r>
-    </w:p>
-    <w:p>
-      <w:pPr>
-        <w:pStyle w:val="ListParagraph"/>
-        <w:numPr>
-          <w:ilvl w:val="2"/>
-          <w:numId w:val="2"/>
-        </w:numPr>
-      </w:pPr>
-      <w:r>
-        <w:t>List of people who accepted</w:t>
-      </w:r>
-    </w:p>
-    <w:p>
-      <w:pPr>
-        <w:pStyle w:val="ListParagraph"/>
-        <w:numPr>
-          <w:ilvl w:val="2"/>
-          <w:numId w:val="2"/>
-        </w:numPr>
-      </w:pPr>
-      <w:r>
-        <w:t>List of people who declined</w:t>
+          <w:numId w:val="7"/>
+        </w:numPr>
+      </w:pPr>
+      <w:r>
+        <w:t xml:space="preserve">Create </w:t>
+      </w:r>
+    </w:p>
+    <w:p>
+      <w:pPr>
+        <w:pStyle w:val="ListParagraph"/>
+        <w:numPr>
+          <w:ilvl w:val="1"/>
+          <w:numId w:val="7"/>
+        </w:numPr>
+      </w:pPr>
+      <w:r>
+        <w:t>Edit</w:t>
+      </w:r>
+    </w:p>
+    <w:p>
+      <w:pPr>
+        <w:pStyle w:val="ListParagraph"/>
+        <w:numPr>
+          <w:ilvl w:val="1"/>
+          <w:numId w:val="7"/>
+        </w:numPr>
+      </w:pPr>
+      <w:r>
+        <w:lastRenderedPageBreak/>
+        <w:t>Delete</w:t>
+      </w:r>
+    </w:p>
+    <w:p>
+      <w:pPr>
+        <w:pStyle w:val="ListParagraph"/>
+        <w:numPr>
+          <w:ilvl w:val="0"/>
+          <w:numId w:val="7"/>
+        </w:numPr>
+      </w:pPr>
+      <w:r>
+        <w:t>Account</w:t>
+      </w:r>
+    </w:p>
+    <w:p>
+      <w:pPr>
+        <w:pStyle w:val="ListParagraph"/>
+        <w:numPr>
+          <w:ilvl w:val="1"/>
+          <w:numId w:val="7"/>
+        </w:numPr>
+      </w:pPr>
+      <w:r>
+        <w:t>Create Food Item</w:t>
+      </w:r>
+    </w:p>
+    <w:p>
+      <w:pPr>
+        <w:pStyle w:val="ListParagraph"/>
+        <w:numPr>
+          <w:ilvl w:val="1"/>
+          <w:numId w:val="7"/>
+        </w:numPr>
+      </w:pPr>
+      <w:r>
+        <w:t>Edit Food Item</w:t>
+      </w:r>
+    </w:p>
+    <w:p>
+      <w:pPr>
+        <w:pStyle w:val="ListParagraph"/>
+        <w:numPr>
+          <w:ilvl w:val="1"/>
+          <w:numId w:val="7"/>
+        </w:numPr>
+      </w:pPr>
+      <w:r>
+        <w:t>Delete Food Item</w:t>
+      </w:r>
+    </w:p>
+    <w:p>
+      <w:pPr>
+        <w:pStyle w:val="ListParagraph"/>
+        <w:numPr>
+          <w:ilvl w:val="1"/>
+          <w:numId w:val="7"/>
+        </w:numPr>
+      </w:pPr>
+      <w:r>
+        <w:t>Create Game</w:t>
+      </w:r>
+    </w:p>
+    <w:p>
+      <w:pPr>
+        <w:pStyle w:val="ListParagraph"/>
+        <w:numPr>
+          <w:ilvl w:val="1"/>
+          <w:numId w:val="7"/>
+        </w:numPr>
+      </w:pPr>
+      <w:r>
+        <w:t>Edit Game</w:t>
+      </w:r>
+    </w:p>
+    <w:p>
+      <w:pPr>
+        <w:pStyle w:val="ListParagraph"/>
+        <w:numPr>
+          <w:ilvl w:val="1"/>
+          <w:numId w:val="7"/>
+        </w:numPr>
+      </w:pPr>
+      <w:r>
+        <w:t>Delete Game</w:t>
       </w:r>
     </w:p>
     <w:p>
@@ -860,8 +1075,260 @@
         </w:numPr>
       </w:pPr>
       <w:r>
+        <w:t>Password</w:t>
+      </w:r>
+    </w:p>
+    <w:p>
+      <w:pPr>
+        <w:pStyle w:val="ListParagraph"/>
+        <w:numPr>
+          <w:ilvl w:val="3"/>
+          <w:numId w:val="5"/>
+        </w:numPr>
+      </w:pPr>
+      <w:r>
+        <w:t>Confirmation password</w:t>
+      </w:r>
+    </w:p>
+    <w:p>
+      <w:pPr>
+        <w:pStyle w:val="ListParagraph"/>
+        <w:numPr>
+          <w:ilvl w:val="3"/>
+          <w:numId w:val="5"/>
+        </w:numPr>
+      </w:pPr>
+      <w:r>
+        <w:t>First name</w:t>
+      </w:r>
+    </w:p>
+    <w:p>
+      <w:pPr>
+        <w:pStyle w:val="ListParagraph"/>
+        <w:numPr>
+          <w:ilvl w:val="3"/>
+          <w:numId w:val="5"/>
+        </w:numPr>
+      </w:pPr>
+      <w:r>
+        <w:t>Last name</w:t>
+      </w:r>
+    </w:p>
+    <w:p>
+      <w:pPr>
+        <w:pStyle w:val="ListParagraph"/>
+        <w:numPr>
+          <w:ilvl w:val="3"/>
+          <w:numId w:val="5"/>
+        </w:numPr>
+      </w:pPr>
+      <w:r>
+        <w:t>Email</w:t>
+      </w:r>
+    </w:p>
+    <w:p>
+      <w:pPr>
+        <w:pStyle w:val="ListParagraph"/>
+        <w:numPr>
+          <w:ilvl w:val="2"/>
+          <w:numId w:val="5"/>
+        </w:numPr>
+      </w:pPr>
+      <w:r>
+        <w:t>The following fields are optional</w:t>
+      </w:r>
+    </w:p>
+    <w:p>
+      <w:pPr>
+        <w:pStyle w:val="ListParagraph"/>
+        <w:numPr>
+          <w:ilvl w:val="3"/>
+          <w:numId w:val="5"/>
+        </w:numPr>
+      </w:pPr>
+      <w:r>
+        <w:t>Phone number</w:t>
+      </w:r>
+    </w:p>
+    <w:p>
+      <w:pPr>
+        <w:pStyle w:val="ListParagraph"/>
+        <w:numPr>
+          <w:ilvl w:val="3"/>
+          <w:numId w:val="5"/>
+        </w:numPr>
+      </w:pPr>
+      <w:r>
+        <w:t>Notification preference (email or Facebook message. Default is email)</w:t>
+      </w:r>
+    </w:p>
+    <w:p>
+      <w:pPr>
+        <w:pStyle w:val="ListParagraph"/>
+        <w:numPr>
+          <w:ilvl w:val="1"/>
+          <w:numId w:val="5"/>
+        </w:numPr>
+      </w:pPr>
+      <w:r>
+        <w:t>Event planning</w:t>
+      </w:r>
+    </w:p>
+    <w:p>
+      <w:pPr>
+        <w:pStyle w:val="ListParagraph"/>
+        <w:numPr>
+          <w:ilvl w:val="2"/>
+          <w:numId w:val="5"/>
+        </w:numPr>
+      </w:pPr>
+      <w:r>
+        <w:t>Event creation</w:t>
+      </w:r>
+    </w:p>
+    <w:p>
+      <w:pPr>
+        <w:pStyle w:val="ListParagraph"/>
+        <w:numPr>
+          <w:ilvl w:val="3"/>
+          <w:numId w:val="5"/>
+        </w:numPr>
+      </w:pPr>
+      <w:r>
+        <w:t>The following fields are required:</w:t>
+      </w:r>
+    </w:p>
+    <w:p>
+      <w:pPr>
+        <w:pStyle w:val="ListParagraph"/>
+        <w:numPr>
+          <w:ilvl w:val="4"/>
+          <w:numId w:val="5"/>
+        </w:numPr>
+      </w:pPr>
+      <w:r>
+        <w:t>Title</w:t>
+      </w:r>
+    </w:p>
+    <w:p>
+      <w:pPr>
+        <w:pStyle w:val="ListParagraph"/>
+        <w:numPr>
+          <w:ilvl w:val="4"/>
+          <w:numId w:val="5"/>
+        </w:numPr>
+      </w:pPr>
+      <w:r>
+        <w:t>Description</w:t>
+      </w:r>
+    </w:p>
+    <w:p>
+      <w:pPr>
+        <w:pStyle w:val="ListParagraph"/>
+        <w:numPr>
+          <w:ilvl w:val="4"/>
+          <w:numId w:val="5"/>
+        </w:numPr>
+      </w:pPr>
+      <w:r>
+        <w:t>Date</w:t>
+      </w:r>
+    </w:p>
+    <w:p>
+      <w:pPr>
+        <w:pStyle w:val="ListParagraph"/>
+        <w:numPr>
+          <w:ilvl w:val="4"/>
+          <w:numId w:val="5"/>
+        </w:numPr>
+      </w:pPr>
+      <w:r>
+        <w:t>Start time</w:t>
+      </w:r>
+    </w:p>
+    <w:p>
+      <w:pPr>
+        <w:pStyle w:val="ListParagraph"/>
+        <w:numPr>
+          <w:ilvl w:val="4"/>
+          <w:numId w:val="5"/>
+        </w:numPr>
+      </w:pPr>
+      <w:r>
+        <w:t>End time</w:t>
+      </w:r>
+    </w:p>
+    <w:p>
+      <w:pPr>
+        <w:pStyle w:val="ListParagraph"/>
+        <w:numPr>
+          <w:ilvl w:val="3"/>
+          <w:numId w:val="5"/>
+        </w:numPr>
+      </w:pPr>
+      <w:r>
+        <w:t>The following fields are optional:</w:t>
+      </w:r>
+    </w:p>
+    <w:p>
+      <w:pPr>
+        <w:pStyle w:val="ListParagraph"/>
+        <w:numPr>
+          <w:ilvl w:val="4"/>
+          <w:numId w:val="5"/>
+        </w:numPr>
+      </w:pPr>
+      <w:r>
+        <w:t>People invited</w:t>
+      </w:r>
+    </w:p>
+    <w:p>
+      <w:pPr>
+        <w:pStyle w:val="ListParagraph"/>
+        <w:numPr>
+          <w:ilvl w:val="4"/>
+          <w:numId w:val="5"/>
+        </w:numPr>
+      </w:pPr>
+      <w:r>
+        <w:t>Food items they will bring</w:t>
+      </w:r>
+    </w:p>
+    <w:p>
+      <w:pPr>
+        <w:pStyle w:val="ListParagraph"/>
+        <w:numPr>
+          <w:ilvl w:val="5"/>
+          <w:numId w:val="5"/>
+        </w:numPr>
+      </w:pPr>
+      <w:r>
         <w:lastRenderedPageBreak/>
-        <w:t>Password</w:t>
+        <w:t>If the user has scheduled a prior event, then provide a list of food items from past events</w:t>
+      </w:r>
+    </w:p>
+    <w:p>
+      <w:pPr>
+        <w:pStyle w:val="ListParagraph"/>
+        <w:numPr>
+          <w:ilvl w:val="4"/>
+          <w:numId w:val="5"/>
+        </w:numPr>
+      </w:pPr>
+      <w:r>
+        <w:t>Games they will bring</w:t>
+      </w:r>
+    </w:p>
+    <w:p>
+      <w:pPr>
+        <w:pStyle w:val="ListParagraph"/>
+        <w:numPr>
+          <w:ilvl w:val="5"/>
+          <w:numId w:val="5"/>
+        </w:numPr>
+      </w:pPr>
+      <w:r>
+        <w:t>If the user has scheduled a prior event, then provide a list of games from past events</w:t>
       </w:r>
     </w:p>
     <w:p>
@@ -873,7 +1340,19 @@
         </w:numPr>
       </w:pPr>
       <w:r>
-        <w:t>Confirmation password</w:t>
+        <w:t>If the if the end time is &lt; than the start time, assume that the event will go past midnight and adjust the end date / time accordingly</w:t>
+      </w:r>
+    </w:p>
+    <w:p>
+      <w:pPr>
+        <w:pStyle w:val="ListParagraph"/>
+        <w:numPr>
+          <w:ilvl w:val="2"/>
+          <w:numId w:val="5"/>
+        </w:numPr>
+      </w:pPr>
+      <w:r>
+        <w:t>Event editing</w:t>
       </w:r>
     </w:p>
     <w:p>
@@ -885,7 +1364,7 @@
         </w:numPr>
       </w:pPr>
       <w:r>
-        <w:t>First name</w:t>
+        <w:t>If an attendee of invitee is removed from the event they should receive a notification</w:t>
       </w:r>
     </w:p>
     <w:p>
@@ -897,7 +1376,7 @@
         </w:numPr>
       </w:pPr>
       <w:r>
-        <w:t>Last name</w:t>
+        <w:t>If the event date / times change, all invitees and attendees should receive notifications</w:t>
       </w:r>
     </w:p>
     <w:p>
@@ -909,19 +1388,7 @@
         </w:numPr>
       </w:pPr>
       <w:r>
-        <w:t>Email</w:t>
-      </w:r>
-    </w:p>
-    <w:p>
-      <w:pPr>
-        <w:pStyle w:val="ListParagraph"/>
-        <w:numPr>
-          <w:ilvl w:val="2"/>
-          <w:numId w:val="5"/>
-        </w:numPr>
-      </w:pPr>
-      <w:r>
-        <w:t>The following fields are optional</w:t>
+        <w:t>If the user removes a food item or game from the event. That item will remain in the user’s personal list in their profile.</w:t>
       </w:r>
     </w:p>
     <w:p>
@@ -933,7 +1400,22 @@
         </w:numPr>
       </w:pPr>
       <w:r>
-        <w:t>Phone number</w:t>
+        <w:t>If the if the end time is &lt; than the start time, assume that the event will go past midnight and adjust the end date / time accordingly</w:t>
+      </w:r>
+    </w:p>
+    <w:p>
+      <w:pPr>
+        <w:pStyle w:val="ListParagraph"/>
+        <w:numPr>
+          <w:ilvl w:val="2"/>
+          <w:numId w:val="5"/>
+        </w:numPr>
+      </w:pPr>
+      <w:r>
+        <w:t>Event cancel</w:t>
+      </w:r>
+      <w:r>
+        <w:t xml:space="preserve">ation </w:t>
       </w:r>
     </w:p>
     <w:p>
@@ -945,7 +1427,7 @@
         </w:numPr>
       </w:pPr>
       <w:r>
-        <w:t>Notification preference (email or Facebook message. Default is email)</w:t>
+        <w:t>If an event is cancelled than all invitees who have been invited or accepted should receive a notification per their notification preference.</w:t>
       </w:r>
     </w:p>
     <w:p>
@@ -957,19 +1439,22 @@
         </w:numPr>
       </w:pPr>
       <w:r>
-        <w:t>Event planning</w:t>
-      </w:r>
-    </w:p>
-    <w:p>
-      <w:pPr>
-        <w:pStyle w:val="ListParagraph"/>
-        <w:numPr>
-          <w:ilvl w:val="2"/>
-          <w:numId w:val="5"/>
-        </w:numPr>
-      </w:pPr>
-      <w:r>
-        <w:t>Event creation</w:t>
+        <w:t>Invitations</w:t>
+      </w:r>
+    </w:p>
+    <w:p>
+      <w:pPr>
+        <w:pStyle w:val="ListParagraph"/>
+        <w:numPr>
+          <w:ilvl w:val="2"/>
+          <w:numId w:val="5"/>
+        </w:numPr>
+      </w:pPr>
+      <w:r>
+        <w:t>Accepting</w:t>
+      </w:r>
+      <w:r>
+        <w:t xml:space="preserve"> / Updating</w:t>
       </w:r>
     </w:p>
     <w:p>
@@ -981,274 +1466,6 @@
         </w:numPr>
       </w:pPr>
       <w:r>
-        <w:t>The following fields are required:</w:t>
-      </w:r>
-    </w:p>
-    <w:p>
-      <w:pPr>
-        <w:pStyle w:val="ListParagraph"/>
-        <w:numPr>
-          <w:ilvl w:val="4"/>
-          <w:numId w:val="5"/>
-        </w:numPr>
-      </w:pPr>
-      <w:r>
-        <w:t>Title</w:t>
-      </w:r>
-    </w:p>
-    <w:p>
-      <w:pPr>
-        <w:pStyle w:val="ListParagraph"/>
-        <w:numPr>
-          <w:ilvl w:val="4"/>
-          <w:numId w:val="5"/>
-        </w:numPr>
-      </w:pPr>
-      <w:r>
-        <w:t>Description</w:t>
-      </w:r>
-    </w:p>
-    <w:p>
-      <w:pPr>
-        <w:pStyle w:val="ListParagraph"/>
-        <w:numPr>
-          <w:ilvl w:val="4"/>
-          <w:numId w:val="5"/>
-        </w:numPr>
-      </w:pPr>
-      <w:r>
-        <w:t>Date</w:t>
-      </w:r>
-    </w:p>
-    <w:p>
-      <w:pPr>
-        <w:pStyle w:val="ListParagraph"/>
-        <w:numPr>
-          <w:ilvl w:val="4"/>
-          <w:numId w:val="5"/>
-        </w:numPr>
-      </w:pPr>
-      <w:r>
-        <w:t>Start time</w:t>
-      </w:r>
-    </w:p>
-    <w:p>
-      <w:pPr>
-        <w:pStyle w:val="ListParagraph"/>
-        <w:numPr>
-          <w:ilvl w:val="4"/>
-          <w:numId w:val="5"/>
-        </w:numPr>
-      </w:pPr>
-      <w:r>
-        <w:t>End time</w:t>
-      </w:r>
-    </w:p>
-    <w:p>
-      <w:pPr>
-        <w:pStyle w:val="ListParagraph"/>
-        <w:numPr>
-          <w:ilvl w:val="3"/>
-          <w:numId w:val="5"/>
-        </w:numPr>
-      </w:pPr>
-      <w:r>
-        <w:t>The following fields are optional:</w:t>
-      </w:r>
-    </w:p>
-    <w:p>
-      <w:pPr>
-        <w:pStyle w:val="ListParagraph"/>
-        <w:numPr>
-          <w:ilvl w:val="4"/>
-          <w:numId w:val="5"/>
-        </w:numPr>
-      </w:pPr>
-      <w:r>
-        <w:t>People invited</w:t>
-      </w:r>
-    </w:p>
-    <w:p>
-      <w:pPr>
-        <w:pStyle w:val="ListParagraph"/>
-        <w:numPr>
-          <w:ilvl w:val="4"/>
-          <w:numId w:val="5"/>
-        </w:numPr>
-      </w:pPr>
-      <w:r>
-        <w:t>Food items they will bring</w:t>
-      </w:r>
-    </w:p>
-    <w:p>
-      <w:pPr>
-        <w:pStyle w:val="ListParagraph"/>
-        <w:numPr>
-          <w:ilvl w:val="5"/>
-          <w:numId w:val="5"/>
-        </w:numPr>
-      </w:pPr>
-      <w:r>
-        <w:t>If the user has scheduled a prior event, then provide a list of food items from past events</w:t>
-      </w:r>
-    </w:p>
-    <w:p>
-      <w:pPr>
-        <w:pStyle w:val="ListParagraph"/>
-        <w:numPr>
-          <w:ilvl w:val="4"/>
-          <w:numId w:val="5"/>
-        </w:numPr>
-      </w:pPr>
-      <w:r>
-        <w:t>Games they will bring</w:t>
-      </w:r>
-    </w:p>
-    <w:p>
-      <w:pPr>
-        <w:pStyle w:val="ListParagraph"/>
-        <w:numPr>
-          <w:ilvl w:val="5"/>
-          <w:numId w:val="5"/>
-        </w:numPr>
-      </w:pPr>
-      <w:r>
-        <w:t>If the user has scheduled a prior event, then provide a list of games from past events</w:t>
-      </w:r>
-    </w:p>
-    <w:p>
-      <w:pPr>
-        <w:pStyle w:val="ListParagraph"/>
-        <w:numPr>
-          <w:ilvl w:val="3"/>
-          <w:numId w:val="5"/>
-        </w:numPr>
-      </w:pPr>
-      <w:r>
-        <w:t>If the if the end time is &lt; than the start time, assume that the event will go past midnight and adjust the end date / time accordingly</w:t>
-      </w:r>
-    </w:p>
-    <w:p>
-      <w:pPr>
-        <w:pStyle w:val="ListParagraph"/>
-        <w:numPr>
-          <w:ilvl w:val="2"/>
-          <w:numId w:val="5"/>
-        </w:numPr>
-      </w:pPr>
-      <w:r>
-        <w:t>Event editing</w:t>
-      </w:r>
-    </w:p>
-    <w:p>
-      <w:pPr>
-        <w:pStyle w:val="ListParagraph"/>
-        <w:numPr>
-          <w:ilvl w:val="3"/>
-          <w:numId w:val="5"/>
-        </w:numPr>
-      </w:pPr>
-      <w:r>
-        <w:t>If an attendee of invitee is removed from the event they should receive a notification</w:t>
-      </w:r>
-    </w:p>
-    <w:p>
-      <w:pPr>
-        <w:pStyle w:val="ListParagraph"/>
-        <w:numPr>
-          <w:ilvl w:val="3"/>
-          <w:numId w:val="5"/>
-        </w:numPr>
-      </w:pPr>
-      <w:r>
-        <w:t>If the event date / times change, all invitees and attendees should receive notifications</w:t>
-      </w:r>
-    </w:p>
-    <w:p>
-      <w:pPr>
-        <w:pStyle w:val="ListParagraph"/>
-        <w:numPr>
-          <w:ilvl w:val="3"/>
-          <w:numId w:val="5"/>
-        </w:numPr>
-      </w:pPr>
-      <w:r>
-        <w:t>If the user removes a food item or game from the event. That item will remain in the user’s personal list in their profile.</w:t>
-      </w:r>
-    </w:p>
-    <w:p>
-      <w:pPr>
-        <w:pStyle w:val="ListParagraph"/>
-        <w:numPr>
-          <w:ilvl w:val="3"/>
-          <w:numId w:val="5"/>
-        </w:numPr>
-      </w:pPr>
-      <w:r>
-        <w:t>If the if the end time is &lt; than the start time, assume that the event will go past midnight and adjust the end date / time accordingly</w:t>
-      </w:r>
-    </w:p>
-    <w:p>
-      <w:pPr>
-        <w:pStyle w:val="ListParagraph"/>
-        <w:numPr>
-          <w:ilvl w:val="2"/>
-          <w:numId w:val="5"/>
-        </w:numPr>
-      </w:pPr>
-      <w:r>
-        <w:t xml:space="preserve">Event cancellation </w:t>
-      </w:r>
-    </w:p>
-    <w:p>
-      <w:pPr>
-        <w:pStyle w:val="ListParagraph"/>
-        <w:numPr>
-          <w:ilvl w:val="3"/>
-          <w:numId w:val="5"/>
-        </w:numPr>
-      </w:pPr>
-      <w:r>
-        <w:t>If an event is cancelled than all invitees who have been invited or accepted should receive a notification per their notification preference.</w:t>
-      </w:r>
-    </w:p>
-    <w:p>
-      <w:pPr>
-        <w:pStyle w:val="ListParagraph"/>
-        <w:numPr>
-          <w:ilvl w:val="1"/>
-          <w:numId w:val="5"/>
-        </w:numPr>
-      </w:pPr>
-      <w:r>
-        <w:t>Invitations</w:t>
-      </w:r>
-    </w:p>
-    <w:p>
-      <w:pPr>
-        <w:pStyle w:val="ListParagraph"/>
-        <w:numPr>
-          <w:ilvl w:val="2"/>
-          <w:numId w:val="5"/>
-        </w:numPr>
-      </w:pPr>
-      <w:r>
-        <w:t>Accepting</w:t>
-      </w:r>
-      <w:r>
-        <w:t xml:space="preserve"> / Updating</w:t>
-      </w:r>
-    </w:p>
-    <w:p>
-      <w:pPr>
-        <w:pStyle w:val="ListParagraph"/>
-        <w:numPr>
-          <w:ilvl w:val="3"/>
-          <w:numId w:val="5"/>
-        </w:numPr>
-      </w:pPr>
-      <w:r>
-        <w:lastRenderedPageBreak/>
         <w:t>When a user accepts an event invitation, the coordinator should be sent a notification with the following information</w:t>
       </w:r>
     </w:p>
@@ -1942,6 +2159,119 @@
     </w:lvl>
   </w:abstractNum>
   <w:abstractNum w:abstractNumId="5">
+    <w:nsid w:val="3ABC7922"/>
+    <w:multiLevelType w:val="hybridMultilevel"/>
+    <w:tmpl w:val="B798E1EC"/>
+    <w:lvl w:ilvl="0" w:tplc="04090001">
+      <w:start w:val="1"/>
+      <w:numFmt w:val="bullet"/>
+      <w:lvlText w:val=""/>
+      <w:lvlJc w:val="left"/>
+      <w:pPr>
+        <w:ind w:left="720" w:hanging="360"/>
+      </w:pPr>
+      <w:rPr>
+        <w:rFonts w:ascii="Symbol" w:hAnsi="Symbol" w:hint="default"/>
+      </w:rPr>
+    </w:lvl>
+    <w:lvl w:ilvl="1" w:tplc="04090003">
+      <w:start w:val="1"/>
+      <w:numFmt w:val="bullet"/>
+      <w:lvlText w:val="o"/>
+      <w:lvlJc w:val="left"/>
+      <w:pPr>
+        <w:ind w:left="1440" w:hanging="360"/>
+      </w:pPr>
+      <w:rPr>
+        <w:rFonts w:ascii="Courier New" w:hAnsi="Courier New" w:cs="Courier New" w:hint="default"/>
+      </w:rPr>
+    </w:lvl>
+    <w:lvl w:ilvl="2" w:tplc="04090005">
+      <w:start w:val="1"/>
+      <w:numFmt w:val="bullet"/>
+      <w:lvlText w:val=""/>
+      <w:lvlJc w:val="left"/>
+      <w:pPr>
+        <w:ind w:left="2160" w:hanging="360"/>
+      </w:pPr>
+      <w:rPr>
+        <w:rFonts w:ascii="Wingdings" w:hAnsi="Wingdings" w:hint="default"/>
+      </w:rPr>
+    </w:lvl>
+    <w:lvl w:ilvl="3" w:tplc="04090001" w:tentative="1">
+      <w:start w:val="1"/>
+      <w:numFmt w:val="bullet"/>
+      <w:lvlText w:val=""/>
+      <w:lvlJc w:val="left"/>
+      <w:pPr>
+        <w:ind w:left="2880" w:hanging="360"/>
+      </w:pPr>
+      <w:rPr>
+        <w:rFonts w:ascii="Symbol" w:hAnsi="Symbol" w:hint="default"/>
+      </w:rPr>
+    </w:lvl>
+    <w:lvl w:ilvl="4" w:tplc="04090003" w:tentative="1">
+      <w:start w:val="1"/>
+      <w:numFmt w:val="bullet"/>
+      <w:lvlText w:val="o"/>
+      <w:lvlJc w:val="left"/>
+      <w:pPr>
+        <w:ind w:left="3600" w:hanging="360"/>
+      </w:pPr>
+      <w:rPr>
+        <w:rFonts w:ascii="Courier New" w:hAnsi="Courier New" w:cs="Courier New" w:hint="default"/>
+      </w:rPr>
+    </w:lvl>
+    <w:lvl w:ilvl="5" w:tplc="04090005" w:tentative="1">
+      <w:start w:val="1"/>
+      <w:numFmt w:val="bullet"/>
+      <w:lvlText w:val=""/>
+      <w:lvlJc w:val="left"/>
+      <w:pPr>
+        <w:ind w:left="4320" w:hanging="360"/>
+      </w:pPr>
+      <w:rPr>
+        <w:rFonts w:ascii="Wingdings" w:hAnsi="Wingdings" w:hint="default"/>
+      </w:rPr>
+    </w:lvl>
+    <w:lvl w:ilvl="6" w:tplc="04090001" w:tentative="1">
+      <w:start w:val="1"/>
+      <w:numFmt w:val="bullet"/>
+      <w:lvlText w:val=""/>
+      <w:lvlJc w:val="left"/>
+      <w:pPr>
+        <w:ind w:left="5040" w:hanging="360"/>
+      </w:pPr>
+      <w:rPr>
+        <w:rFonts w:ascii="Symbol" w:hAnsi="Symbol" w:hint="default"/>
+      </w:rPr>
+    </w:lvl>
+    <w:lvl w:ilvl="7" w:tplc="04090003" w:tentative="1">
+      <w:start w:val="1"/>
+      <w:numFmt w:val="bullet"/>
+      <w:lvlText w:val="o"/>
+      <w:lvlJc w:val="left"/>
+      <w:pPr>
+        <w:ind w:left="5760" w:hanging="360"/>
+      </w:pPr>
+      <w:rPr>
+        <w:rFonts w:ascii="Courier New" w:hAnsi="Courier New" w:cs="Courier New" w:hint="default"/>
+      </w:rPr>
+    </w:lvl>
+    <w:lvl w:ilvl="8" w:tplc="04090005" w:tentative="1">
+      <w:start w:val="1"/>
+      <w:numFmt w:val="bullet"/>
+      <w:lvlText w:val=""/>
+      <w:lvlJc w:val="left"/>
+      <w:pPr>
+        <w:ind w:left="6480" w:hanging="360"/>
+      </w:pPr>
+      <w:rPr>
+        <w:rFonts w:ascii="Wingdings" w:hAnsi="Wingdings" w:hint="default"/>
+      </w:rPr>
+    </w:lvl>
+  </w:abstractNum>
+  <w:abstractNum w:abstractNumId="6">
     <w:nsid w:val="4CFB06B4"/>
     <w:multiLevelType w:val="hybridMultilevel"/>
     <w:tmpl w:val="A9E8D5F0"/>
@@ -2064,13 +2394,16 @@
     <w:abstractNumId w:val="0"/>
   </w:num>
   <w:num w:numId="4">
-    <w:abstractNumId w:val="5"/>
+    <w:abstractNumId w:val="6"/>
   </w:num>
   <w:num w:numId="5">
     <w:abstractNumId w:val="1"/>
   </w:num>
   <w:num w:numId="6">
     <w:abstractNumId w:val="2"/>
+  </w:num>
+  <w:num w:numId="7">
+    <w:abstractNumId w:val="5"/>
   </w:num>
 </w:numbering>
 </file>

</xml_diff>

<commit_message>
Some updates to the UI section of the requirements document.
</commit_message>
<xml_diff>
--- a/Requirements.docx
+++ b/Requirements.docx
@@ -642,6 +642,7 @@
           <w:numId w:val="2"/>
         </w:numPr>
       </w:pPr>
+      <w:proofErr w:type="spellStart"/>
       <w:r>
         <w:t>Start</w:t>
       </w:r>
@@ -651,6 +652,7 @@
       <w:r>
         <w:t>Time</w:t>
       </w:r>
+      <w:proofErr w:type="spellEnd"/>
     </w:p>
     <w:p>
       <w:pPr>
@@ -660,9 +662,11 @@
           <w:numId w:val="2"/>
         </w:numPr>
       </w:pPr>
+      <w:proofErr w:type="spellStart"/>
       <w:r>
         <w:t>EndDateTime</w:t>
       </w:r>
+      <w:proofErr w:type="spellEnd"/>
     </w:p>
     <w:p>
       <w:pPr>
@@ -809,8 +813,6 @@
       <w:r>
         <w:t>.</w:t>
       </w:r>
-      <w:bookmarkStart w:id="0" w:name="_GoBack"/>
-      <w:bookmarkEnd w:id="0"/>
     </w:p>
     <w:p>
       <w:pPr>
@@ -1573,6 +1575,400 @@
         <w:pStyle w:val="Heading1"/>
       </w:pPr>
       <w:r>
+        <w:t>UI</w:t>
+      </w:r>
+    </w:p>
+    <w:p>
+      <w:r>
+        <w:t>These are the UI elements for each view:</w:t>
+      </w:r>
+    </w:p>
+    <w:p>
+      <w:pPr>
+        <w:pStyle w:val="Heading2"/>
+      </w:pPr>
+      <w:r>
+        <w:lastRenderedPageBreak/>
+        <w:t>Home page</w:t>
+      </w:r>
+    </w:p>
+    <w:p>
+      <w:r>
+        <w:t>The user will see the following things:</w:t>
+      </w:r>
+    </w:p>
+    <w:p>
+      <w:pPr>
+        <w:pStyle w:val="ListParagraph"/>
+        <w:numPr>
+          <w:ilvl w:val="0"/>
+          <w:numId w:val="8"/>
+        </w:numPr>
+      </w:pPr>
+      <w:r>
+        <w:t xml:space="preserve"> My events – a list of all events that the logged user is coordinating</w:t>
+      </w:r>
+    </w:p>
+    <w:p>
+      <w:pPr>
+        <w:pStyle w:val="ListParagraph"/>
+        <w:numPr>
+          <w:ilvl w:val="1"/>
+          <w:numId w:val="8"/>
+        </w:numPr>
+      </w:pPr>
+      <w:r>
+        <w:t>A link to create a new event</w:t>
+      </w:r>
+    </w:p>
+    <w:p>
+      <w:pPr>
+        <w:pStyle w:val="ListParagraph"/>
+        <w:numPr>
+          <w:ilvl w:val="0"/>
+          <w:numId w:val="8"/>
+        </w:numPr>
+      </w:pPr>
+      <w:r>
+        <w:t>My can</w:t>
+      </w:r>
+      <w:bookmarkStart w:id="0" w:name="_GoBack"/>
+      <w:bookmarkEnd w:id="0"/>
+      <w:r>
+        <w:t>celled events – a list of events that the user has cancelled.</w:t>
+      </w:r>
+    </w:p>
+    <w:p>
+      <w:pPr>
+        <w:pStyle w:val="ListParagraph"/>
+        <w:numPr>
+          <w:ilvl w:val="1"/>
+          <w:numId w:val="8"/>
+        </w:numPr>
+      </w:pPr>
+      <w:r>
+        <w:t>A link to re-open event</w:t>
+      </w:r>
+    </w:p>
+    <w:p>
+      <w:pPr>
+        <w:pStyle w:val="ListParagraph"/>
+        <w:numPr>
+          <w:ilvl w:val="1"/>
+          <w:numId w:val="8"/>
+        </w:numPr>
+      </w:pPr>
+      <w:r>
+        <w:t xml:space="preserve">A link to </w:t>
+      </w:r>
+      <w:r>
+        <w:t>permanently</w:t>
+      </w:r>
+      <w:r>
+        <w:t xml:space="preserve"> delete the event</w:t>
+      </w:r>
+    </w:p>
+    <w:p>
+      <w:pPr>
+        <w:pStyle w:val="ListParagraph"/>
+        <w:numPr>
+          <w:ilvl w:val="0"/>
+          <w:numId w:val="8"/>
+        </w:numPr>
+      </w:pPr>
+      <w:r>
+        <w:t xml:space="preserve">My invitations -  a list of the events that </w:t>
+      </w:r>
+      <w:r>
+        <w:t>the logged in user</w:t>
+      </w:r>
+      <w:r>
+        <w:t xml:space="preserve"> </w:t>
+      </w:r>
+      <w:r>
+        <w:t>is</w:t>
+      </w:r>
+      <w:r>
+        <w:t xml:space="preserve"> invited to</w:t>
+      </w:r>
+    </w:p>
+    <w:p>
+      <w:pPr>
+        <w:pStyle w:val="ListParagraph"/>
+        <w:numPr>
+          <w:ilvl w:val="0"/>
+          <w:numId w:val="8"/>
+        </w:numPr>
+      </w:pPr>
+      <w:r>
+        <w:t>Am Attending – a list of the events that the logged in user as accepted invitations for</w:t>
+      </w:r>
+    </w:p>
+    <w:p>
+      <w:pPr>
+        <w:pStyle w:val="ListParagraph"/>
+        <w:numPr>
+          <w:ilvl w:val="0"/>
+          <w:numId w:val="8"/>
+        </w:numPr>
+      </w:pPr>
+      <w:r>
+        <w:t>Have declined – a list of events that the logged in user has declined invitations for</w:t>
+      </w:r>
+    </w:p>
+    <w:p>
+      <w:pPr>
+        <w:pStyle w:val="Heading2"/>
+      </w:pPr>
+      <w:r>
+        <w:t>Accept invitation page</w:t>
+      </w:r>
+    </w:p>
+    <w:p>
+      <w:r>
+        <w:t>The user will see the following things:</w:t>
+      </w:r>
+    </w:p>
+    <w:p>
+      <w:pPr>
+        <w:pStyle w:val="ListParagraph"/>
+        <w:numPr>
+          <w:ilvl w:val="0"/>
+          <w:numId w:val="9"/>
+        </w:numPr>
+      </w:pPr>
+      <w:r>
+        <w:t>The title, description, location, and date/time of the event</w:t>
+      </w:r>
+    </w:p>
+    <w:p>
+      <w:pPr>
+        <w:pStyle w:val="ListParagraph"/>
+        <w:numPr>
+          <w:ilvl w:val="0"/>
+          <w:numId w:val="9"/>
+        </w:numPr>
+      </w:pPr>
+      <w:r>
+        <w:t>Who else was invited</w:t>
+      </w:r>
+    </w:p>
+    <w:p>
+      <w:pPr>
+        <w:pStyle w:val="ListParagraph"/>
+        <w:numPr>
+          <w:ilvl w:val="0"/>
+          <w:numId w:val="9"/>
+        </w:numPr>
+      </w:pPr>
+      <w:r>
+        <w:t>What food items and games are already being brought</w:t>
+      </w:r>
+    </w:p>
+    <w:p>
+      <w:pPr>
+        <w:pStyle w:val="ListParagraph"/>
+        <w:numPr>
+          <w:ilvl w:val="0"/>
+          <w:numId w:val="9"/>
+        </w:numPr>
+      </w:pPr>
+      <w:r>
+        <w:t>Controls allowing them to bring food and games to the event</w:t>
+      </w:r>
+    </w:p>
+    <w:p>
+      <w:pPr>
+        <w:pStyle w:val="Heading2"/>
+      </w:pPr>
+      <w:r>
+        <w:t>Create Event</w:t>
+      </w:r>
+    </w:p>
+    <w:p>
+      <w:r>
+        <w:t xml:space="preserve">The coordinator will be </w:t>
+      </w:r>
+      <w:r>
+        <w:t>able to do the following things:</w:t>
+      </w:r>
+    </w:p>
+    <w:p>
+      <w:pPr>
+        <w:pStyle w:val="ListParagraph"/>
+        <w:numPr>
+          <w:ilvl w:val="0"/>
+          <w:numId w:val="11"/>
+        </w:numPr>
+      </w:pPr>
+      <w:r>
+        <w:t xml:space="preserve">Enter the </w:t>
+      </w:r>
+      <w:r>
+        <w:t>title, description, location, and date/time of the event</w:t>
+      </w:r>
+    </w:p>
+    <w:p>
+      <w:pPr>
+        <w:pStyle w:val="ListParagraph"/>
+        <w:numPr>
+          <w:ilvl w:val="0"/>
+          <w:numId w:val="11"/>
+        </w:numPr>
+      </w:pPr>
+      <w:r>
+        <w:t>Add to the list of people they would like to invite to the event</w:t>
+      </w:r>
+    </w:p>
+    <w:p>
+      <w:pPr>
+        <w:pStyle w:val="ListParagraph"/>
+        <w:numPr>
+          <w:ilvl w:val="0"/>
+          <w:numId w:val="11"/>
+        </w:numPr>
+      </w:pPr>
+      <w:r>
+        <w:t>Add food items and games that they will bring to the event</w:t>
+      </w:r>
+    </w:p>
+    <w:p>
+      <w:pPr>
+        <w:pStyle w:val="Heading2"/>
+      </w:pPr>
+      <w:r>
+        <w:t>Edit Event</w:t>
+      </w:r>
+    </w:p>
+    <w:p>
+      <w:r>
+        <w:t>The coordinator will be able to do the following things:</w:t>
+      </w:r>
+    </w:p>
+    <w:p>
+      <w:pPr>
+        <w:pStyle w:val="ListParagraph"/>
+        <w:numPr>
+          <w:ilvl w:val="0"/>
+          <w:numId w:val="11"/>
+        </w:numPr>
+      </w:pPr>
+      <w:r>
+        <w:t>Enter the title, description, location, and date/time of the event</w:t>
+      </w:r>
+    </w:p>
+    <w:p>
+      <w:pPr>
+        <w:pStyle w:val="ListParagraph"/>
+        <w:numPr>
+          <w:ilvl w:val="0"/>
+          <w:numId w:val="11"/>
+        </w:numPr>
+      </w:pPr>
+      <w:r>
+        <w:t xml:space="preserve">Add </w:t>
+      </w:r>
+      <w:r>
+        <w:t xml:space="preserve">/ remove </w:t>
+      </w:r>
+      <w:r>
+        <w:t>to the list of people they would like to invite to the event</w:t>
+      </w:r>
+    </w:p>
+    <w:p>
+      <w:pPr>
+        <w:pStyle w:val="ListParagraph"/>
+        <w:numPr>
+          <w:ilvl w:val="0"/>
+          <w:numId w:val="11"/>
+        </w:numPr>
+      </w:pPr>
+      <w:r>
+        <w:t xml:space="preserve">Add </w:t>
+      </w:r>
+      <w:r>
+        <w:t xml:space="preserve">/ remove </w:t>
+      </w:r>
+      <w:r>
+        <w:t>food items and games that they will bring to the event</w:t>
+      </w:r>
+    </w:p>
+    <w:p>
+      <w:pPr>
+        <w:pStyle w:val="Heading2"/>
+      </w:pPr>
+      <w:r>
+        <w:t>Cancel Event</w:t>
+      </w:r>
+    </w:p>
+    <w:p>
+      <w:r>
+        <w:t xml:space="preserve">The coordinator can set the status of the event to </w:t>
+      </w:r>
+      <w:proofErr w:type="gramStart"/>
+      <w:r>
+        <w:t>cancelled</w:t>
+      </w:r>
+      <w:proofErr w:type="gramEnd"/>
+      <w:r>
+        <w:t xml:space="preserve">. </w:t>
+      </w:r>
+    </w:p>
+    <w:p>
+      <w:pPr>
+        <w:pStyle w:val="Heading2"/>
+      </w:pPr>
+      <w:r>
+        <w:t>Manage User Account</w:t>
+      </w:r>
+    </w:p>
+    <w:p>
+      <w:r>
+        <w:t>The user will be able to do the following things:</w:t>
+      </w:r>
+    </w:p>
+    <w:p>
+      <w:pPr>
+        <w:pStyle w:val="ListParagraph"/>
+        <w:numPr>
+          <w:ilvl w:val="0"/>
+          <w:numId w:val="10"/>
+        </w:numPr>
+      </w:pPr>
+      <w:r>
+        <w:t>Change their first and last name, email address, phone number and password</w:t>
+      </w:r>
+    </w:p>
+    <w:p>
+      <w:pPr>
+        <w:pStyle w:val="ListParagraph"/>
+        <w:numPr>
+          <w:ilvl w:val="0"/>
+          <w:numId w:val="10"/>
+        </w:numPr>
+      </w:pPr>
+      <w:r>
+        <w:t>Add / remove food items they like to bring</w:t>
+      </w:r>
+    </w:p>
+    <w:p>
+      <w:pPr>
+        <w:pStyle w:val="ListParagraph"/>
+        <w:numPr>
+          <w:ilvl w:val="0"/>
+          <w:numId w:val="10"/>
+        </w:numPr>
+      </w:pPr>
+      <w:r>
+        <w:t>Add / remove games they like to bring.</w:t>
+      </w:r>
+    </w:p>
+    <w:p>
+      <w:pPr>
+        <w:pStyle w:val="Heading1"/>
+      </w:pPr>
+      <w:r>
+        <w:lastRenderedPageBreak/>
         <w:t>Next Phase</w:t>
       </w:r>
     </w:p>
@@ -1594,6 +1990,119 @@
 <file path=word/numbering.xml><?xml version="1.0" encoding="utf-8"?>
 <w:numbering xmlns:wpc="http://schemas.microsoft.com/office/word/2010/wordprocessingCanvas" xmlns:mc="http://schemas.openxmlformats.org/markup-compatibility/2006" xmlns:o="urn:schemas-microsoft-com:office:office" xmlns:r="http://schemas.openxmlformats.org/officeDocument/2006/relationships" xmlns:m="http://schemas.openxmlformats.org/officeDocument/2006/math" xmlns:v="urn:schemas-microsoft-com:vml" xmlns:wp14="http://schemas.microsoft.com/office/word/2010/wordprocessingDrawing" xmlns:wp="http://schemas.openxmlformats.org/drawingml/2006/wordprocessingDrawing" xmlns:w10="urn:schemas-microsoft-com:office:word" xmlns:w="http://schemas.openxmlformats.org/wordprocessingml/2006/main" xmlns:w14="http://schemas.microsoft.com/office/word/2010/wordml" xmlns:wpg="http://schemas.microsoft.com/office/word/2010/wordprocessingGroup" xmlns:wpi="http://schemas.microsoft.com/office/word/2010/wordprocessingInk" xmlns:wne="http://schemas.microsoft.com/office/word/2006/wordml" xmlns:wps="http://schemas.microsoft.com/office/word/2010/wordprocessingShape" mc:Ignorable="w14 wp14">
   <w:abstractNum w:abstractNumId="0">
+    <w:nsid w:val="02A235E9"/>
+    <w:multiLevelType w:val="hybridMultilevel"/>
+    <w:tmpl w:val="E06AF0EC"/>
+    <w:lvl w:ilvl="0" w:tplc="04090001">
+      <w:start w:val="1"/>
+      <w:numFmt w:val="bullet"/>
+      <w:lvlText w:val=""/>
+      <w:lvlJc w:val="left"/>
+      <w:pPr>
+        <w:ind w:left="720" w:hanging="360"/>
+      </w:pPr>
+      <w:rPr>
+        <w:rFonts w:ascii="Symbol" w:hAnsi="Symbol" w:hint="default"/>
+      </w:rPr>
+    </w:lvl>
+    <w:lvl w:ilvl="1" w:tplc="04090003">
+      <w:start w:val="1"/>
+      <w:numFmt w:val="bullet"/>
+      <w:lvlText w:val="o"/>
+      <w:lvlJc w:val="left"/>
+      <w:pPr>
+        <w:ind w:left="1440" w:hanging="360"/>
+      </w:pPr>
+      <w:rPr>
+        <w:rFonts w:ascii="Courier New" w:hAnsi="Courier New" w:cs="Courier New" w:hint="default"/>
+      </w:rPr>
+    </w:lvl>
+    <w:lvl w:ilvl="2" w:tplc="04090005" w:tentative="1">
+      <w:start w:val="1"/>
+      <w:numFmt w:val="bullet"/>
+      <w:lvlText w:val=""/>
+      <w:lvlJc w:val="left"/>
+      <w:pPr>
+        <w:ind w:left="2160" w:hanging="360"/>
+      </w:pPr>
+      <w:rPr>
+        <w:rFonts w:ascii="Wingdings" w:hAnsi="Wingdings" w:hint="default"/>
+      </w:rPr>
+    </w:lvl>
+    <w:lvl w:ilvl="3" w:tplc="04090001" w:tentative="1">
+      <w:start w:val="1"/>
+      <w:numFmt w:val="bullet"/>
+      <w:lvlText w:val=""/>
+      <w:lvlJc w:val="left"/>
+      <w:pPr>
+        <w:ind w:left="2880" w:hanging="360"/>
+      </w:pPr>
+      <w:rPr>
+        <w:rFonts w:ascii="Symbol" w:hAnsi="Symbol" w:hint="default"/>
+      </w:rPr>
+    </w:lvl>
+    <w:lvl w:ilvl="4" w:tplc="04090003" w:tentative="1">
+      <w:start w:val="1"/>
+      <w:numFmt w:val="bullet"/>
+      <w:lvlText w:val="o"/>
+      <w:lvlJc w:val="left"/>
+      <w:pPr>
+        <w:ind w:left="3600" w:hanging="360"/>
+      </w:pPr>
+      <w:rPr>
+        <w:rFonts w:ascii="Courier New" w:hAnsi="Courier New" w:cs="Courier New" w:hint="default"/>
+      </w:rPr>
+    </w:lvl>
+    <w:lvl w:ilvl="5" w:tplc="04090005" w:tentative="1">
+      <w:start w:val="1"/>
+      <w:numFmt w:val="bullet"/>
+      <w:lvlText w:val=""/>
+      <w:lvlJc w:val="left"/>
+      <w:pPr>
+        <w:ind w:left="4320" w:hanging="360"/>
+      </w:pPr>
+      <w:rPr>
+        <w:rFonts w:ascii="Wingdings" w:hAnsi="Wingdings" w:hint="default"/>
+      </w:rPr>
+    </w:lvl>
+    <w:lvl w:ilvl="6" w:tplc="04090001" w:tentative="1">
+      <w:start w:val="1"/>
+      <w:numFmt w:val="bullet"/>
+      <w:lvlText w:val=""/>
+      <w:lvlJc w:val="left"/>
+      <w:pPr>
+        <w:ind w:left="5040" w:hanging="360"/>
+      </w:pPr>
+      <w:rPr>
+        <w:rFonts w:ascii="Symbol" w:hAnsi="Symbol" w:hint="default"/>
+      </w:rPr>
+    </w:lvl>
+    <w:lvl w:ilvl="7" w:tplc="04090003" w:tentative="1">
+      <w:start w:val="1"/>
+      <w:numFmt w:val="bullet"/>
+      <w:lvlText w:val="o"/>
+      <w:lvlJc w:val="left"/>
+      <w:pPr>
+        <w:ind w:left="5760" w:hanging="360"/>
+      </w:pPr>
+      <w:rPr>
+        <w:rFonts w:ascii="Courier New" w:hAnsi="Courier New" w:cs="Courier New" w:hint="default"/>
+      </w:rPr>
+    </w:lvl>
+    <w:lvl w:ilvl="8" w:tplc="04090005" w:tentative="1">
+      <w:start w:val="1"/>
+      <w:numFmt w:val="bullet"/>
+      <w:lvlText w:val=""/>
+      <w:lvlJc w:val="left"/>
+      <w:pPr>
+        <w:ind w:left="6480" w:hanging="360"/>
+      </w:pPr>
+      <w:rPr>
+        <w:rFonts w:ascii="Wingdings" w:hAnsi="Wingdings" w:hint="default"/>
+      </w:rPr>
+    </w:lvl>
+  </w:abstractNum>
+  <w:abstractNum w:abstractNumId="1">
     <w:nsid w:val="1C2B5662"/>
     <w:multiLevelType w:val="hybridMultilevel"/>
     <w:tmpl w:val="883C1048"/>
@@ -1706,7 +2215,233 @@
       </w:rPr>
     </w:lvl>
   </w:abstractNum>
-  <w:abstractNum w:abstractNumId="1">
+  <w:abstractNum w:abstractNumId="2">
+    <w:nsid w:val="1DB72ABB"/>
+    <w:multiLevelType w:val="hybridMultilevel"/>
+    <w:tmpl w:val="113EE0F0"/>
+    <w:lvl w:ilvl="0" w:tplc="04090001">
+      <w:start w:val="1"/>
+      <w:numFmt w:val="bullet"/>
+      <w:lvlText w:val=""/>
+      <w:lvlJc w:val="left"/>
+      <w:pPr>
+        <w:ind w:left="720" w:hanging="360"/>
+      </w:pPr>
+      <w:rPr>
+        <w:rFonts w:ascii="Symbol" w:hAnsi="Symbol" w:hint="default"/>
+      </w:rPr>
+    </w:lvl>
+    <w:lvl w:ilvl="1" w:tplc="04090003" w:tentative="1">
+      <w:start w:val="1"/>
+      <w:numFmt w:val="bullet"/>
+      <w:lvlText w:val="o"/>
+      <w:lvlJc w:val="left"/>
+      <w:pPr>
+        <w:ind w:left="1440" w:hanging="360"/>
+      </w:pPr>
+      <w:rPr>
+        <w:rFonts w:ascii="Courier New" w:hAnsi="Courier New" w:cs="Courier New" w:hint="default"/>
+      </w:rPr>
+    </w:lvl>
+    <w:lvl w:ilvl="2" w:tplc="04090005" w:tentative="1">
+      <w:start w:val="1"/>
+      <w:numFmt w:val="bullet"/>
+      <w:lvlText w:val=""/>
+      <w:lvlJc w:val="left"/>
+      <w:pPr>
+        <w:ind w:left="2160" w:hanging="360"/>
+      </w:pPr>
+      <w:rPr>
+        <w:rFonts w:ascii="Wingdings" w:hAnsi="Wingdings" w:hint="default"/>
+      </w:rPr>
+    </w:lvl>
+    <w:lvl w:ilvl="3" w:tplc="04090001" w:tentative="1">
+      <w:start w:val="1"/>
+      <w:numFmt w:val="bullet"/>
+      <w:lvlText w:val=""/>
+      <w:lvlJc w:val="left"/>
+      <w:pPr>
+        <w:ind w:left="2880" w:hanging="360"/>
+      </w:pPr>
+      <w:rPr>
+        <w:rFonts w:ascii="Symbol" w:hAnsi="Symbol" w:hint="default"/>
+      </w:rPr>
+    </w:lvl>
+    <w:lvl w:ilvl="4" w:tplc="04090003" w:tentative="1">
+      <w:start w:val="1"/>
+      <w:numFmt w:val="bullet"/>
+      <w:lvlText w:val="o"/>
+      <w:lvlJc w:val="left"/>
+      <w:pPr>
+        <w:ind w:left="3600" w:hanging="360"/>
+      </w:pPr>
+      <w:rPr>
+        <w:rFonts w:ascii="Courier New" w:hAnsi="Courier New" w:cs="Courier New" w:hint="default"/>
+      </w:rPr>
+    </w:lvl>
+    <w:lvl w:ilvl="5" w:tplc="04090005" w:tentative="1">
+      <w:start w:val="1"/>
+      <w:numFmt w:val="bullet"/>
+      <w:lvlText w:val=""/>
+      <w:lvlJc w:val="left"/>
+      <w:pPr>
+        <w:ind w:left="4320" w:hanging="360"/>
+      </w:pPr>
+      <w:rPr>
+        <w:rFonts w:ascii="Wingdings" w:hAnsi="Wingdings" w:hint="default"/>
+      </w:rPr>
+    </w:lvl>
+    <w:lvl w:ilvl="6" w:tplc="04090001" w:tentative="1">
+      <w:start w:val="1"/>
+      <w:numFmt w:val="bullet"/>
+      <w:lvlText w:val=""/>
+      <w:lvlJc w:val="left"/>
+      <w:pPr>
+        <w:ind w:left="5040" w:hanging="360"/>
+      </w:pPr>
+      <w:rPr>
+        <w:rFonts w:ascii="Symbol" w:hAnsi="Symbol" w:hint="default"/>
+      </w:rPr>
+    </w:lvl>
+    <w:lvl w:ilvl="7" w:tplc="04090003" w:tentative="1">
+      <w:start w:val="1"/>
+      <w:numFmt w:val="bullet"/>
+      <w:lvlText w:val="o"/>
+      <w:lvlJc w:val="left"/>
+      <w:pPr>
+        <w:ind w:left="5760" w:hanging="360"/>
+      </w:pPr>
+      <w:rPr>
+        <w:rFonts w:ascii="Courier New" w:hAnsi="Courier New" w:cs="Courier New" w:hint="default"/>
+      </w:rPr>
+    </w:lvl>
+    <w:lvl w:ilvl="8" w:tplc="04090005" w:tentative="1">
+      <w:start w:val="1"/>
+      <w:numFmt w:val="bullet"/>
+      <w:lvlText w:val=""/>
+      <w:lvlJc w:val="left"/>
+      <w:pPr>
+        <w:ind w:left="6480" w:hanging="360"/>
+      </w:pPr>
+      <w:rPr>
+        <w:rFonts w:ascii="Wingdings" w:hAnsi="Wingdings" w:hint="default"/>
+      </w:rPr>
+    </w:lvl>
+  </w:abstractNum>
+  <w:abstractNum w:abstractNumId="3">
+    <w:nsid w:val="2BF76E97"/>
+    <w:multiLevelType w:val="hybridMultilevel"/>
+    <w:tmpl w:val="A63E02F2"/>
+    <w:lvl w:ilvl="0" w:tplc="04090001">
+      <w:start w:val="1"/>
+      <w:numFmt w:val="bullet"/>
+      <w:lvlText w:val=""/>
+      <w:lvlJc w:val="left"/>
+      <w:pPr>
+        <w:ind w:left="720" w:hanging="360"/>
+      </w:pPr>
+      <w:rPr>
+        <w:rFonts w:ascii="Symbol" w:hAnsi="Symbol" w:hint="default"/>
+      </w:rPr>
+    </w:lvl>
+    <w:lvl w:ilvl="1" w:tplc="04090003" w:tentative="1">
+      <w:start w:val="1"/>
+      <w:numFmt w:val="bullet"/>
+      <w:lvlText w:val="o"/>
+      <w:lvlJc w:val="left"/>
+      <w:pPr>
+        <w:ind w:left="1440" w:hanging="360"/>
+      </w:pPr>
+      <w:rPr>
+        <w:rFonts w:ascii="Courier New" w:hAnsi="Courier New" w:cs="Courier New" w:hint="default"/>
+      </w:rPr>
+    </w:lvl>
+    <w:lvl w:ilvl="2" w:tplc="04090005" w:tentative="1">
+      <w:start w:val="1"/>
+      <w:numFmt w:val="bullet"/>
+      <w:lvlText w:val=""/>
+      <w:lvlJc w:val="left"/>
+      <w:pPr>
+        <w:ind w:left="2160" w:hanging="360"/>
+      </w:pPr>
+      <w:rPr>
+        <w:rFonts w:ascii="Wingdings" w:hAnsi="Wingdings" w:hint="default"/>
+      </w:rPr>
+    </w:lvl>
+    <w:lvl w:ilvl="3" w:tplc="04090001" w:tentative="1">
+      <w:start w:val="1"/>
+      <w:numFmt w:val="bullet"/>
+      <w:lvlText w:val=""/>
+      <w:lvlJc w:val="left"/>
+      <w:pPr>
+        <w:ind w:left="2880" w:hanging="360"/>
+      </w:pPr>
+      <w:rPr>
+        <w:rFonts w:ascii="Symbol" w:hAnsi="Symbol" w:hint="default"/>
+      </w:rPr>
+    </w:lvl>
+    <w:lvl w:ilvl="4" w:tplc="04090003" w:tentative="1">
+      <w:start w:val="1"/>
+      <w:numFmt w:val="bullet"/>
+      <w:lvlText w:val="o"/>
+      <w:lvlJc w:val="left"/>
+      <w:pPr>
+        <w:ind w:left="3600" w:hanging="360"/>
+      </w:pPr>
+      <w:rPr>
+        <w:rFonts w:ascii="Courier New" w:hAnsi="Courier New" w:cs="Courier New" w:hint="default"/>
+      </w:rPr>
+    </w:lvl>
+    <w:lvl w:ilvl="5" w:tplc="04090005" w:tentative="1">
+      <w:start w:val="1"/>
+      <w:numFmt w:val="bullet"/>
+      <w:lvlText w:val=""/>
+      <w:lvlJc w:val="left"/>
+      <w:pPr>
+        <w:ind w:left="4320" w:hanging="360"/>
+      </w:pPr>
+      <w:rPr>
+        <w:rFonts w:ascii="Wingdings" w:hAnsi="Wingdings" w:hint="default"/>
+      </w:rPr>
+    </w:lvl>
+    <w:lvl w:ilvl="6" w:tplc="04090001" w:tentative="1">
+      <w:start w:val="1"/>
+      <w:numFmt w:val="bullet"/>
+      <w:lvlText w:val=""/>
+      <w:lvlJc w:val="left"/>
+      <w:pPr>
+        <w:ind w:left="5040" w:hanging="360"/>
+      </w:pPr>
+      <w:rPr>
+        <w:rFonts w:ascii="Symbol" w:hAnsi="Symbol" w:hint="default"/>
+      </w:rPr>
+    </w:lvl>
+    <w:lvl w:ilvl="7" w:tplc="04090003" w:tentative="1">
+      <w:start w:val="1"/>
+      <w:numFmt w:val="bullet"/>
+      <w:lvlText w:val="o"/>
+      <w:lvlJc w:val="left"/>
+      <w:pPr>
+        <w:ind w:left="5760" w:hanging="360"/>
+      </w:pPr>
+      <w:rPr>
+        <w:rFonts w:ascii="Courier New" w:hAnsi="Courier New" w:cs="Courier New" w:hint="default"/>
+      </w:rPr>
+    </w:lvl>
+    <w:lvl w:ilvl="8" w:tplc="04090005" w:tentative="1">
+      <w:start w:val="1"/>
+      <w:numFmt w:val="bullet"/>
+      <w:lvlText w:val=""/>
+      <w:lvlJc w:val="left"/>
+      <w:pPr>
+        <w:ind w:left="6480" w:hanging="360"/>
+      </w:pPr>
+      <w:rPr>
+        <w:rFonts w:ascii="Wingdings" w:hAnsi="Wingdings" w:hint="default"/>
+      </w:rPr>
+    </w:lvl>
+  </w:abstractNum>
+  <w:abstractNum w:abstractNumId="4">
     <w:nsid w:val="2D1A7D24"/>
     <w:multiLevelType w:val="hybridMultilevel"/>
     <w:tmpl w:val="2CECC8AE"/>
@@ -1819,7 +2554,7 @@
       </w:rPr>
     </w:lvl>
   </w:abstractNum>
-  <w:abstractNum w:abstractNumId="2">
+  <w:abstractNum w:abstractNumId="5">
     <w:nsid w:val="32E66881"/>
     <w:multiLevelType w:val="hybridMultilevel"/>
     <w:tmpl w:val="E264C35C"/>
@@ -1932,7 +2667,7 @@
       </w:rPr>
     </w:lvl>
   </w:abstractNum>
-  <w:abstractNum w:abstractNumId="3">
+  <w:abstractNum w:abstractNumId="6">
     <w:nsid w:val="33E4748D"/>
     <w:multiLevelType w:val="hybridMultilevel"/>
     <w:tmpl w:val="3EC80670"/>
@@ -2045,7 +2780,7 @@
       </w:rPr>
     </w:lvl>
   </w:abstractNum>
-  <w:abstractNum w:abstractNumId="4">
+  <w:abstractNum w:abstractNumId="7">
     <w:nsid w:val="3A5048B8"/>
     <w:multiLevelType w:val="hybridMultilevel"/>
     <w:tmpl w:val="FED8531A"/>
@@ -2158,7 +2893,7 @@
       </w:rPr>
     </w:lvl>
   </w:abstractNum>
-  <w:abstractNum w:abstractNumId="5">
+  <w:abstractNum w:abstractNumId="8">
     <w:nsid w:val="3ABC7922"/>
     <w:multiLevelType w:val="hybridMultilevel"/>
     <w:tmpl w:val="B798E1EC"/>
@@ -2271,7 +3006,7 @@
       </w:rPr>
     </w:lvl>
   </w:abstractNum>
-  <w:abstractNum w:abstractNumId="6">
+  <w:abstractNum w:abstractNumId="9">
     <w:nsid w:val="4CFB06B4"/>
     <w:multiLevelType w:val="hybridMultilevel"/>
     <w:tmpl w:val="A9E8D5F0"/>
@@ -2384,26 +3119,151 @@
       </w:rPr>
     </w:lvl>
   </w:abstractNum>
+  <w:abstractNum w:abstractNumId="10">
+    <w:nsid w:val="7F7E6832"/>
+    <w:multiLevelType w:val="hybridMultilevel"/>
+    <w:tmpl w:val="24622B24"/>
+    <w:lvl w:ilvl="0" w:tplc="04090001">
+      <w:start w:val="1"/>
+      <w:numFmt w:val="bullet"/>
+      <w:lvlText w:val=""/>
+      <w:lvlJc w:val="left"/>
+      <w:pPr>
+        <w:ind w:left="720" w:hanging="360"/>
+      </w:pPr>
+      <w:rPr>
+        <w:rFonts w:ascii="Symbol" w:hAnsi="Symbol" w:hint="default"/>
+      </w:rPr>
+    </w:lvl>
+    <w:lvl w:ilvl="1" w:tplc="04090003" w:tentative="1">
+      <w:start w:val="1"/>
+      <w:numFmt w:val="bullet"/>
+      <w:lvlText w:val="o"/>
+      <w:lvlJc w:val="left"/>
+      <w:pPr>
+        <w:ind w:left="1440" w:hanging="360"/>
+      </w:pPr>
+      <w:rPr>
+        <w:rFonts w:ascii="Courier New" w:hAnsi="Courier New" w:cs="Courier New" w:hint="default"/>
+      </w:rPr>
+    </w:lvl>
+    <w:lvl w:ilvl="2" w:tplc="04090005" w:tentative="1">
+      <w:start w:val="1"/>
+      <w:numFmt w:val="bullet"/>
+      <w:lvlText w:val=""/>
+      <w:lvlJc w:val="left"/>
+      <w:pPr>
+        <w:ind w:left="2160" w:hanging="360"/>
+      </w:pPr>
+      <w:rPr>
+        <w:rFonts w:ascii="Wingdings" w:hAnsi="Wingdings" w:hint="default"/>
+      </w:rPr>
+    </w:lvl>
+    <w:lvl w:ilvl="3" w:tplc="04090001" w:tentative="1">
+      <w:start w:val="1"/>
+      <w:numFmt w:val="bullet"/>
+      <w:lvlText w:val=""/>
+      <w:lvlJc w:val="left"/>
+      <w:pPr>
+        <w:ind w:left="2880" w:hanging="360"/>
+      </w:pPr>
+      <w:rPr>
+        <w:rFonts w:ascii="Symbol" w:hAnsi="Symbol" w:hint="default"/>
+      </w:rPr>
+    </w:lvl>
+    <w:lvl w:ilvl="4" w:tplc="04090003" w:tentative="1">
+      <w:start w:val="1"/>
+      <w:numFmt w:val="bullet"/>
+      <w:lvlText w:val="o"/>
+      <w:lvlJc w:val="left"/>
+      <w:pPr>
+        <w:ind w:left="3600" w:hanging="360"/>
+      </w:pPr>
+      <w:rPr>
+        <w:rFonts w:ascii="Courier New" w:hAnsi="Courier New" w:cs="Courier New" w:hint="default"/>
+      </w:rPr>
+    </w:lvl>
+    <w:lvl w:ilvl="5" w:tplc="04090005" w:tentative="1">
+      <w:start w:val="1"/>
+      <w:numFmt w:val="bullet"/>
+      <w:lvlText w:val=""/>
+      <w:lvlJc w:val="left"/>
+      <w:pPr>
+        <w:ind w:left="4320" w:hanging="360"/>
+      </w:pPr>
+      <w:rPr>
+        <w:rFonts w:ascii="Wingdings" w:hAnsi="Wingdings" w:hint="default"/>
+      </w:rPr>
+    </w:lvl>
+    <w:lvl w:ilvl="6" w:tplc="04090001" w:tentative="1">
+      <w:start w:val="1"/>
+      <w:numFmt w:val="bullet"/>
+      <w:lvlText w:val=""/>
+      <w:lvlJc w:val="left"/>
+      <w:pPr>
+        <w:ind w:left="5040" w:hanging="360"/>
+      </w:pPr>
+      <w:rPr>
+        <w:rFonts w:ascii="Symbol" w:hAnsi="Symbol" w:hint="default"/>
+      </w:rPr>
+    </w:lvl>
+    <w:lvl w:ilvl="7" w:tplc="04090003" w:tentative="1">
+      <w:start w:val="1"/>
+      <w:numFmt w:val="bullet"/>
+      <w:lvlText w:val="o"/>
+      <w:lvlJc w:val="left"/>
+      <w:pPr>
+        <w:ind w:left="5760" w:hanging="360"/>
+      </w:pPr>
+      <w:rPr>
+        <w:rFonts w:ascii="Courier New" w:hAnsi="Courier New" w:cs="Courier New" w:hint="default"/>
+      </w:rPr>
+    </w:lvl>
+    <w:lvl w:ilvl="8" w:tplc="04090005" w:tentative="1">
+      <w:start w:val="1"/>
+      <w:numFmt w:val="bullet"/>
+      <w:lvlText w:val=""/>
+      <w:lvlJc w:val="left"/>
+      <w:pPr>
+        <w:ind w:left="6480" w:hanging="360"/>
+      </w:pPr>
+      <w:rPr>
+        <w:rFonts w:ascii="Wingdings" w:hAnsi="Wingdings" w:hint="default"/>
+      </w:rPr>
+    </w:lvl>
+  </w:abstractNum>
   <w:num w:numId="1">
+    <w:abstractNumId w:val="7"/>
+  </w:num>
+  <w:num w:numId="2">
+    <w:abstractNumId w:val="6"/>
+  </w:num>
+  <w:num w:numId="3">
+    <w:abstractNumId w:val="1"/>
+  </w:num>
+  <w:num w:numId="4">
+    <w:abstractNumId w:val="9"/>
+  </w:num>
+  <w:num w:numId="5">
     <w:abstractNumId w:val="4"/>
   </w:num>
-  <w:num w:numId="2">
+  <w:num w:numId="6">
+    <w:abstractNumId w:val="5"/>
+  </w:num>
+  <w:num w:numId="7">
+    <w:abstractNumId w:val="8"/>
+  </w:num>
+  <w:num w:numId="8">
+    <w:abstractNumId w:val="0"/>
+  </w:num>
+  <w:num w:numId="9">
+    <w:abstractNumId w:val="2"/>
+  </w:num>
+  <w:num w:numId="10">
     <w:abstractNumId w:val="3"/>
   </w:num>
-  <w:num w:numId="3">
-    <w:abstractNumId w:val="0"/>
-  </w:num>
-  <w:num w:numId="4">
-    <w:abstractNumId w:val="6"/>
-  </w:num>
-  <w:num w:numId="5">
-    <w:abstractNumId w:val="1"/>
-  </w:num>
-  <w:num w:numId="6">
-    <w:abstractNumId w:val="2"/>
-  </w:num>
-  <w:num w:numId="7">
-    <w:abstractNumId w:val="5"/>
+  <w:num w:numId="11">
+    <w:abstractNumId w:val="10"/>
   </w:num>
 </w:numbering>
 </file>
@@ -2591,6 +3451,30 @@
       <w:szCs w:val="28"/>
     </w:rPr>
   </w:style>
+  <w:style w:type="paragraph" w:styleId="Heading2">
+    <w:name w:val="heading 2"/>
+    <w:basedOn w:val="Normal"/>
+    <w:next w:val="Normal"/>
+    <w:link w:val="Heading2Char"/>
+    <w:uiPriority w:val="9"/>
+    <w:unhideWhenUsed/>
+    <w:qFormat/>
+    <w:rsid w:val="001766F1"/>
+    <w:pPr>
+      <w:keepNext/>
+      <w:keepLines/>
+      <w:spacing w:before="200" w:after="0"/>
+      <w:outlineLvl w:val="1"/>
+    </w:pPr>
+    <w:rPr>
+      <w:rFonts w:asciiTheme="majorHAnsi" w:eastAsiaTheme="majorEastAsia" w:hAnsiTheme="majorHAnsi" w:cstheme="majorBidi"/>
+      <w:b/>
+      <w:bCs/>
+      <w:color w:val="4F81BD" w:themeColor="accent1"/>
+      <w:sz w:val="26"/>
+      <w:szCs w:val="26"/>
+    </w:rPr>
+  </w:style>
   <w:style w:type="character" w:default="1" w:styleId="DefaultParagraphFont">
     <w:name w:val="Default Paragraph Font"/>
     <w:uiPriority w:val="1"/>
@@ -2643,6 +3527,21 @@
       <w:ind w:left="720"/>
       <w:contextualSpacing/>
     </w:pPr>
+  </w:style>
+  <w:style w:type="character" w:customStyle="1" w:styleId="Heading2Char">
+    <w:name w:val="Heading 2 Char"/>
+    <w:basedOn w:val="DefaultParagraphFont"/>
+    <w:link w:val="Heading2"/>
+    <w:uiPriority w:val="9"/>
+    <w:rsid w:val="001766F1"/>
+    <w:rPr>
+      <w:rFonts w:asciiTheme="majorHAnsi" w:eastAsiaTheme="majorEastAsia" w:hAnsiTheme="majorHAnsi" w:cstheme="majorBidi"/>
+      <w:b/>
+      <w:bCs/>
+      <w:color w:val="4F81BD" w:themeColor="accent1"/>
+      <w:sz w:val="26"/>
+      <w:szCs w:val="26"/>
+    </w:rPr>
   </w:style>
 </w:styles>
 </file>
@@ -2830,6 +3729,30 @@
       <w:szCs w:val="28"/>
     </w:rPr>
   </w:style>
+  <w:style w:type="paragraph" w:styleId="Heading2">
+    <w:name w:val="heading 2"/>
+    <w:basedOn w:val="Normal"/>
+    <w:next w:val="Normal"/>
+    <w:link w:val="Heading2Char"/>
+    <w:uiPriority w:val="9"/>
+    <w:unhideWhenUsed/>
+    <w:qFormat/>
+    <w:rsid w:val="001766F1"/>
+    <w:pPr>
+      <w:keepNext/>
+      <w:keepLines/>
+      <w:spacing w:before="200" w:after="0"/>
+      <w:outlineLvl w:val="1"/>
+    </w:pPr>
+    <w:rPr>
+      <w:rFonts w:asciiTheme="majorHAnsi" w:eastAsiaTheme="majorEastAsia" w:hAnsiTheme="majorHAnsi" w:cstheme="majorBidi"/>
+      <w:b/>
+      <w:bCs/>
+      <w:color w:val="4F81BD" w:themeColor="accent1"/>
+      <w:sz w:val="26"/>
+      <w:szCs w:val="26"/>
+    </w:rPr>
+  </w:style>
   <w:style w:type="character" w:default="1" w:styleId="DefaultParagraphFont">
     <w:name w:val="Default Paragraph Font"/>
     <w:uiPriority w:val="1"/>
@@ -2882,6 +3805,21 @@
       <w:ind w:left="720"/>
       <w:contextualSpacing/>
     </w:pPr>
+  </w:style>
+  <w:style w:type="character" w:customStyle="1" w:styleId="Heading2Char">
+    <w:name w:val="Heading 2 Char"/>
+    <w:basedOn w:val="DefaultParagraphFont"/>
+    <w:link w:val="Heading2"/>
+    <w:uiPriority w:val="9"/>
+    <w:rsid w:val="001766F1"/>
+    <w:rPr>
+      <w:rFonts w:asciiTheme="majorHAnsi" w:eastAsiaTheme="majorEastAsia" w:hAnsiTheme="majorHAnsi" w:cstheme="majorBidi"/>
+      <w:b/>
+      <w:bCs/>
+      <w:color w:val="4F81BD" w:themeColor="accent1"/>
+      <w:sz w:val="26"/>
+      <w:szCs w:val="26"/>
+    </w:rPr>
   </w:style>
 </w:styles>
 </file>

</xml_diff>

<commit_message>
Can now create / edit basic event data in views.
</commit_message>
<xml_diff>
--- a/Requirements.docx
+++ b/Requirements.docx
@@ -1606,7 +1606,7 @@
         </w:numPr>
       </w:pPr>
       <w:r>
-        <w:t xml:space="preserve"> My events – a list of all events that the logged user is coordinating</w:t>
+        <w:t>My events – a list of all events that the logged user is coordinating</w:t>
       </w:r>
     </w:p>
     <w:p>
@@ -1630,338 +1630,316 @@
         </w:numPr>
       </w:pPr>
       <w:r>
-        <w:t>My can</w:t>
-      </w:r>
+        <w:t>My cancelled events – a list of events that the user has cancelled.</w:t>
+      </w:r>
+    </w:p>
+    <w:p>
+      <w:pPr>
+        <w:pStyle w:val="ListParagraph"/>
+        <w:numPr>
+          <w:ilvl w:val="1"/>
+          <w:numId w:val="8"/>
+        </w:numPr>
+      </w:pPr>
+      <w:r>
+        <w:t>A link to re-open event</w:t>
+      </w:r>
+    </w:p>
+    <w:p>
+      <w:pPr>
+        <w:pStyle w:val="ListParagraph"/>
+        <w:numPr>
+          <w:ilvl w:val="1"/>
+          <w:numId w:val="8"/>
+        </w:numPr>
+      </w:pPr>
+      <w:r>
+        <w:t xml:space="preserve">A link to </w:t>
+      </w:r>
+      <w:r>
+        <w:t>permanently</w:t>
+      </w:r>
+      <w:r>
+        <w:t xml:space="preserve"> delete the event</w:t>
+      </w:r>
+    </w:p>
+    <w:p>
+      <w:pPr>
+        <w:pStyle w:val="ListParagraph"/>
+        <w:numPr>
+          <w:ilvl w:val="0"/>
+          <w:numId w:val="8"/>
+        </w:numPr>
+      </w:pPr>
+      <w:r>
+        <w:t xml:space="preserve">My invitations -  a list of the events that </w:t>
+      </w:r>
+      <w:r>
+        <w:t>the logged in user</w:t>
+      </w:r>
+      <w:r>
+        <w:t xml:space="preserve"> </w:t>
+      </w:r>
+      <w:r>
+        <w:t>is</w:t>
+      </w:r>
+      <w:r>
+        <w:t xml:space="preserve"> invited to</w:t>
+      </w:r>
+    </w:p>
+    <w:p>
+      <w:pPr>
+        <w:pStyle w:val="ListParagraph"/>
+        <w:numPr>
+          <w:ilvl w:val="0"/>
+          <w:numId w:val="8"/>
+        </w:numPr>
+      </w:pPr>
+      <w:r>
+        <w:t>Am Attending – a list of the events that the logged in user as accepted invitations for</w:t>
+      </w:r>
+    </w:p>
+    <w:p>
+      <w:pPr>
+        <w:pStyle w:val="ListParagraph"/>
+        <w:numPr>
+          <w:ilvl w:val="0"/>
+          <w:numId w:val="8"/>
+        </w:numPr>
+      </w:pPr>
+      <w:r>
+        <w:t>Have declined – a list of events that the logged in user has declined invitations for</w:t>
+      </w:r>
+    </w:p>
+    <w:p>
+      <w:pPr>
+        <w:pStyle w:val="Heading2"/>
+      </w:pPr>
+      <w:r>
+        <w:t>Accept invitation page</w:t>
+      </w:r>
+    </w:p>
+    <w:p>
+      <w:r>
+        <w:t>The user will see the following things:</w:t>
+      </w:r>
+    </w:p>
+    <w:p>
+      <w:pPr>
+        <w:pStyle w:val="ListParagraph"/>
+        <w:numPr>
+          <w:ilvl w:val="0"/>
+          <w:numId w:val="9"/>
+        </w:numPr>
+      </w:pPr>
+      <w:r>
+        <w:t>The title, description, location, and date/time of the event</w:t>
+      </w:r>
+    </w:p>
+    <w:p>
+      <w:pPr>
+        <w:pStyle w:val="ListParagraph"/>
+        <w:numPr>
+          <w:ilvl w:val="0"/>
+          <w:numId w:val="9"/>
+        </w:numPr>
+      </w:pPr>
+      <w:r>
+        <w:t>Who else was invited</w:t>
+      </w:r>
+    </w:p>
+    <w:p>
+      <w:pPr>
+        <w:pStyle w:val="ListParagraph"/>
+        <w:numPr>
+          <w:ilvl w:val="0"/>
+          <w:numId w:val="9"/>
+        </w:numPr>
+      </w:pPr>
+      <w:r>
+        <w:t>What food items and games are already being brought</w:t>
+      </w:r>
+    </w:p>
+    <w:p>
+      <w:pPr>
+        <w:pStyle w:val="ListParagraph"/>
+        <w:numPr>
+          <w:ilvl w:val="0"/>
+          <w:numId w:val="9"/>
+        </w:numPr>
+      </w:pPr>
+      <w:r>
+        <w:t>Controls allowing them to bring food and games to the event</w:t>
+      </w:r>
+    </w:p>
+    <w:p>
+      <w:pPr>
+        <w:pStyle w:val="Heading2"/>
+      </w:pPr>
+      <w:r>
+        <w:t>Create Event</w:t>
+      </w:r>
+    </w:p>
+    <w:p>
+      <w:r>
+        <w:t xml:space="preserve">The coordinator will be </w:t>
+      </w:r>
+      <w:r>
+        <w:t>able to do the following things:</w:t>
+      </w:r>
+    </w:p>
+    <w:p>
+      <w:pPr>
+        <w:pStyle w:val="ListParagraph"/>
+        <w:numPr>
+          <w:ilvl w:val="0"/>
+          <w:numId w:val="11"/>
+        </w:numPr>
+      </w:pPr>
+      <w:r>
+        <w:t xml:space="preserve">Enter the </w:t>
+      </w:r>
+      <w:r>
+        <w:t>title, description, location, and date/time of the event</w:t>
+      </w:r>
+    </w:p>
+    <w:p>
+      <w:pPr>
+        <w:pStyle w:val="ListParagraph"/>
+        <w:numPr>
+          <w:ilvl w:val="0"/>
+          <w:numId w:val="11"/>
+        </w:numPr>
+      </w:pPr>
+      <w:r>
+        <w:t>Add to the list of people they would like to invite to the event</w:t>
+      </w:r>
+    </w:p>
+    <w:p>
+      <w:pPr>
+        <w:pStyle w:val="ListParagraph"/>
+        <w:numPr>
+          <w:ilvl w:val="0"/>
+          <w:numId w:val="11"/>
+        </w:numPr>
+      </w:pPr>
+      <w:r>
+        <w:t>Add food items and games that they will bring to the event</w:t>
+      </w:r>
+    </w:p>
+    <w:p>
+      <w:pPr>
+        <w:pStyle w:val="Heading2"/>
+      </w:pPr>
+      <w:r>
+        <w:t>Edit Event</w:t>
+      </w:r>
+    </w:p>
+    <w:p>
+      <w:r>
+        <w:t>The coordinator will be able to do the following things:</w:t>
+      </w:r>
+    </w:p>
+    <w:p>
+      <w:pPr>
+        <w:pStyle w:val="ListParagraph"/>
+        <w:numPr>
+          <w:ilvl w:val="0"/>
+          <w:numId w:val="11"/>
+        </w:numPr>
+      </w:pPr>
+      <w:r>
+        <w:t>Enter the title, description, location, and date/time of the event</w:t>
+      </w:r>
+    </w:p>
+    <w:p>
+      <w:pPr>
+        <w:pStyle w:val="ListParagraph"/>
+        <w:numPr>
+          <w:ilvl w:val="0"/>
+          <w:numId w:val="11"/>
+        </w:numPr>
+      </w:pPr>
+      <w:r>
+        <w:t xml:space="preserve">Add </w:t>
+      </w:r>
+      <w:r>
+        <w:t xml:space="preserve">/ remove </w:t>
+      </w:r>
+      <w:r>
+        <w:t>to the list of people they would like to invite to the event</w:t>
+      </w:r>
+    </w:p>
+    <w:p>
+      <w:pPr>
+        <w:pStyle w:val="ListParagraph"/>
+        <w:numPr>
+          <w:ilvl w:val="0"/>
+          <w:numId w:val="11"/>
+        </w:numPr>
+      </w:pPr>
+      <w:r>
+        <w:t xml:space="preserve">Add </w:t>
+      </w:r>
+      <w:r>
+        <w:t xml:space="preserve">/ remove </w:t>
+      </w:r>
+      <w:r>
+        <w:t>food items and games that they will bring to the event</w:t>
+      </w:r>
+    </w:p>
+    <w:p>
+      <w:pPr>
+        <w:pStyle w:val="Heading2"/>
+      </w:pPr>
+      <w:r>
+        <w:t>Cancel Event</w:t>
+      </w:r>
+    </w:p>
+    <w:p>
+      <w:r>
+        <w:t xml:space="preserve">The coordinator can set the status of the event to </w:t>
+      </w:r>
+      <w:proofErr w:type="gramStart"/>
+      <w:r>
+        <w:t>cancelled</w:t>
+      </w:r>
+      <w:proofErr w:type="gramEnd"/>
+      <w:r>
+        <w:t xml:space="preserve">. </w:t>
+      </w:r>
+    </w:p>
+    <w:p>
+      <w:pPr>
+        <w:pStyle w:val="Heading2"/>
+      </w:pPr>
+      <w:r>
+        <w:t>Manage User Account</w:t>
+      </w:r>
+    </w:p>
+    <w:p>
+      <w:r>
+        <w:t>The user will be able to do the following things:</w:t>
+      </w:r>
+    </w:p>
+    <w:p>
+      <w:pPr>
+        <w:pStyle w:val="ListParagraph"/>
+        <w:numPr>
+          <w:ilvl w:val="0"/>
+          <w:numId w:val="10"/>
+        </w:numPr>
+      </w:pPr>
+      <w:r>
+        <w:t>Change their first and last name, email address, phone number and password</w:t>
+      </w:r>
+    </w:p>
+    <w:p>
+      <w:pPr>
+        <w:pStyle w:val="ListParagraph"/>
+      </w:pPr>
       <w:bookmarkStart w:id="0" w:name="_GoBack"/>
       <w:bookmarkEnd w:id="0"/>
-      <w:r>
-        <w:t>celled events – a list of events that the user has cancelled.</w:t>
-      </w:r>
-    </w:p>
-    <w:p>
-      <w:pPr>
-        <w:pStyle w:val="ListParagraph"/>
-        <w:numPr>
-          <w:ilvl w:val="1"/>
-          <w:numId w:val="8"/>
-        </w:numPr>
-      </w:pPr>
-      <w:r>
-        <w:t>A link to re-open event</w:t>
-      </w:r>
-    </w:p>
-    <w:p>
-      <w:pPr>
-        <w:pStyle w:val="ListParagraph"/>
-        <w:numPr>
-          <w:ilvl w:val="1"/>
-          <w:numId w:val="8"/>
-        </w:numPr>
-      </w:pPr>
-      <w:r>
-        <w:t xml:space="preserve">A link to </w:t>
-      </w:r>
-      <w:r>
-        <w:t>permanently</w:t>
-      </w:r>
-      <w:r>
-        <w:t xml:space="preserve"> delete the event</w:t>
-      </w:r>
-    </w:p>
-    <w:p>
-      <w:pPr>
-        <w:pStyle w:val="ListParagraph"/>
-        <w:numPr>
-          <w:ilvl w:val="0"/>
-          <w:numId w:val="8"/>
-        </w:numPr>
-      </w:pPr>
-      <w:r>
-        <w:t xml:space="preserve">My invitations -  a list of the events that </w:t>
-      </w:r>
-      <w:r>
-        <w:t>the logged in user</w:t>
-      </w:r>
-      <w:r>
-        <w:t xml:space="preserve"> </w:t>
-      </w:r>
-      <w:r>
-        <w:t>is</w:t>
-      </w:r>
-      <w:r>
-        <w:t xml:space="preserve"> invited to</w:t>
-      </w:r>
-    </w:p>
-    <w:p>
-      <w:pPr>
-        <w:pStyle w:val="ListParagraph"/>
-        <w:numPr>
-          <w:ilvl w:val="0"/>
-          <w:numId w:val="8"/>
-        </w:numPr>
-      </w:pPr>
-      <w:r>
-        <w:t>Am Attending – a list of the events that the logged in user as accepted invitations for</w:t>
-      </w:r>
-    </w:p>
-    <w:p>
-      <w:pPr>
-        <w:pStyle w:val="ListParagraph"/>
-        <w:numPr>
-          <w:ilvl w:val="0"/>
-          <w:numId w:val="8"/>
-        </w:numPr>
-      </w:pPr>
-      <w:r>
-        <w:t>Have declined – a list of events that the logged in user has declined invitations for</w:t>
-      </w:r>
-    </w:p>
-    <w:p>
-      <w:pPr>
-        <w:pStyle w:val="Heading2"/>
-      </w:pPr>
-      <w:r>
-        <w:t>Accept invitation page</w:t>
-      </w:r>
-    </w:p>
-    <w:p>
-      <w:r>
-        <w:t>The user will see the following things:</w:t>
-      </w:r>
-    </w:p>
-    <w:p>
-      <w:pPr>
-        <w:pStyle w:val="ListParagraph"/>
-        <w:numPr>
-          <w:ilvl w:val="0"/>
-          <w:numId w:val="9"/>
-        </w:numPr>
-      </w:pPr>
-      <w:r>
-        <w:t>The title, description, location, and date/time of the event</w:t>
-      </w:r>
-    </w:p>
-    <w:p>
-      <w:pPr>
-        <w:pStyle w:val="ListParagraph"/>
-        <w:numPr>
-          <w:ilvl w:val="0"/>
-          <w:numId w:val="9"/>
-        </w:numPr>
-      </w:pPr>
-      <w:r>
-        <w:t>Who else was invited</w:t>
-      </w:r>
-    </w:p>
-    <w:p>
-      <w:pPr>
-        <w:pStyle w:val="ListParagraph"/>
-        <w:numPr>
-          <w:ilvl w:val="0"/>
-          <w:numId w:val="9"/>
-        </w:numPr>
-      </w:pPr>
-      <w:r>
-        <w:t>What food items and games are already being brought</w:t>
-      </w:r>
-    </w:p>
-    <w:p>
-      <w:pPr>
-        <w:pStyle w:val="ListParagraph"/>
-        <w:numPr>
-          <w:ilvl w:val="0"/>
-          <w:numId w:val="9"/>
-        </w:numPr>
-      </w:pPr>
-      <w:r>
-        <w:t>Controls allowing them to bring food and games to the event</w:t>
-      </w:r>
-    </w:p>
-    <w:p>
-      <w:pPr>
-        <w:pStyle w:val="Heading2"/>
-      </w:pPr>
-      <w:r>
-        <w:t>Create Event</w:t>
-      </w:r>
-    </w:p>
-    <w:p>
-      <w:r>
-        <w:t xml:space="preserve">The coordinator will be </w:t>
-      </w:r>
-      <w:r>
-        <w:t>able to do the following things:</w:t>
-      </w:r>
-    </w:p>
-    <w:p>
-      <w:pPr>
-        <w:pStyle w:val="ListParagraph"/>
-        <w:numPr>
-          <w:ilvl w:val="0"/>
-          <w:numId w:val="11"/>
-        </w:numPr>
-      </w:pPr>
-      <w:r>
-        <w:t xml:space="preserve">Enter the </w:t>
-      </w:r>
-      <w:r>
-        <w:t>title, description, location, and date/time of the event</w:t>
-      </w:r>
-    </w:p>
-    <w:p>
-      <w:pPr>
-        <w:pStyle w:val="ListParagraph"/>
-        <w:numPr>
-          <w:ilvl w:val="0"/>
-          <w:numId w:val="11"/>
-        </w:numPr>
-      </w:pPr>
-      <w:r>
-        <w:t>Add to the list of people they would like to invite to the event</w:t>
-      </w:r>
-    </w:p>
-    <w:p>
-      <w:pPr>
-        <w:pStyle w:val="ListParagraph"/>
-        <w:numPr>
-          <w:ilvl w:val="0"/>
-          <w:numId w:val="11"/>
-        </w:numPr>
-      </w:pPr>
-      <w:r>
-        <w:t>Add food items and games that they will bring to the event</w:t>
-      </w:r>
-    </w:p>
-    <w:p>
-      <w:pPr>
-        <w:pStyle w:val="Heading2"/>
-      </w:pPr>
-      <w:r>
-        <w:t>Edit Event</w:t>
-      </w:r>
-    </w:p>
-    <w:p>
-      <w:r>
-        <w:t>The coordinator will be able to do the following things:</w:t>
-      </w:r>
-    </w:p>
-    <w:p>
-      <w:pPr>
-        <w:pStyle w:val="ListParagraph"/>
-        <w:numPr>
-          <w:ilvl w:val="0"/>
-          <w:numId w:val="11"/>
-        </w:numPr>
-      </w:pPr>
-      <w:r>
-        <w:t>Enter the title, description, location, and date/time of the event</w:t>
-      </w:r>
-    </w:p>
-    <w:p>
-      <w:pPr>
-        <w:pStyle w:val="ListParagraph"/>
-        <w:numPr>
-          <w:ilvl w:val="0"/>
-          <w:numId w:val="11"/>
-        </w:numPr>
-      </w:pPr>
-      <w:r>
-        <w:t xml:space="preserve">Add </w:t>
-      </w:r>
-      <w:r>
-        <w:t xml:space="preserve">/ remove </w:t>
-      </w:r>
-      <w:r>
-        <w:t>to the list of people they would like to invite to the event</w:t>
-      </w:r>
-    </w:p>
-    <w:p>
-      <w:pPr>
-        <w:pStyle w:val="ListParagraph"/>
-        <w:numPr>
-          <w:ilvl w:val="0"/>
-          <w:numId w:val="11"/>
-        </w:numPr>
-      </w:pPr>
-      <w:r>
-        <w:t xml:space="preserve">Add </w:t>
-      </w:r>
-      <w:r>
-        <w:t xml:space="preserve">/ remove </w:t>
-      </w:r>
-      <w:r>
-        <w:t>food items and games that they will bring to the event</w:t>
-      </w:r>
-    </w:p>
-    <w:p>
-      <w:pPr>
-        <w:pStyle w:val="Heading2"/>
-      </w:pPr>
-      <w:r>
-        <w:t>Cancel Event</w:t>
-      </w:r>
-    </w:p>
-    <w:p>
-      <w:r>
-        <w:t xml:space="preserve">The coordinator can set the status of the event to </w:t>
-      </w:r>
-      <w:proofErr w:type="gramStart"/>
-      <w:r>
-        <w:t>cancelled</w:t>
-      </w:r>
-      <w:proofErr w:type="gramEnd"/>
-      <w:r>
-        <w:t xml:space="preserve">. </w:t>
-      </w:r>
-    </w:p>
-    <w:p>
-      <w:pPr>
-        <w:pStyle w:val="Heading2"/>
-      </w:pPr>
-      <w:r>
-        <w:t>Manage User Account</w:t>
-      </w:r>
-    </w:p>
-    <w:p>
-      <w:r>
-        <w:t>The user will be able to do the following things:</w:t>
-      </w:r>
-    </w:p>
-    <w:p>
-      <w:pPr>
-        <w:pStyle w:val="ListParagraph"/>
-        <w:numPr>
-          <w:ilvl w:val="0"/>
-          <w:numId w:val="10"/>
-        </w:numPr>
-      </w:pPr>
-      <w:r>
-        <w:t>Change their first and last name, email address, phone number and password</w:t>
-      </w:r>
-    </w:p>
-    <w:p>
-      <w:pPr>
-        <w:pStyle w:val="ListParagraph"/>
-        <w:numPr>
-          <w:ilvl w:val="0"/>
-          <w:numId w:val="10"/>
-        </w:numPr>
-      </w:pPr>
-      <w:r>
-        <w:t>Add / remove food items they like to bring</w:t>
-      </w:r>
-    </w:p>
-    <w:p>
-      <w:pPr>
-        <w:pStyle w:val="ListParagraph"/>
-        <w:numPr>
-          <w:ilvl w:val="0"/>
-          <w:numId w:val="10"/>
-        </w:numPr>
-      </w:pPr>
-      <w:r>
-        <w:t>Add / remove games they like to bring.</w:t>
-      </w:r>
     </w:p>
     <w:p>
       <w:pPr>

</xml_diff>

<commit_message>
Working on getting the javascript updates in place for adding game and food items to users.
</commit_message>
<xml_diff>
--- a/Requirements.docx
+++ b/Requirements.docx
@@ -642,7 +642,6 @@
           <w:numId w:val="2"/>
         </w:numPr>
       </w:pPr>
-      <w:proofErr w:type="spellStart"/>
       <w:r>
         <w:t>Start</w:t>
       </w:r>
@@ -652,7 +651,6 @@
       <w:r>
         <w:t>Time</w:t>
       </w:r>
-      <w:proofErr w:type="spellEnd"/>
     </w:p>
     <w:p>
       <w:pPr>
@@ -662,11 +660,9 @@
           <w:numId w:val="2"/>
         </w:numPr>
       </w:pPr>
-      <w:proofErr w:type="spellStart"/>
       <w:r>
         <w:t>EndDateTime</w:t>
       </w:r>
-      <w:proofErr w:type="spellEnd"/>
     </w:p>
     <w:p>
       <w:pPr>
@@ -1691,6 +1687,30 @@
       <w:pPr>
         <w:pStyle w:val="ListParagraph"/>
         <w:numPr>
+          <w:ilvl w:val="1"/>
+          <w:numId w:val="8"/>
+        </w:numPr>
+      </w:pPr>
+      <w:r>
+        <w:t>A link to accept / decline the invitation</w:t>
+      </w:r>
+    </w:p>
+    <w:p>
+      <w:pPr>
+        <w:pStyle w:val="ListParagraph"/>
+        <w:numPr>
+          <w:ilvl w:val="1"/>
+          <w:numId w:val="8"/>
+        </w:numPr>
+      </w:pPr>
+      <w:r>
+        <w:t>A link to view the invitation</w:t>
+      </w:r>
+    </w:p>
+    <w:p>
+      <w:pPr>
+        <w:pStyle w:val="ListParagraph"/>
+        <w:numPr>
           <w:ilvl w:val="0"/>
           <w:numId w:val="8"/>
         </w:numPr>
@@ -1777,6 +1797,69 @@
         <w:pStyle w:val="Heading2"/>
       </w:pPr>
       <w:r>
+        <w:t>View Invitation Page</w:t>
+      </w:r>
+    </w:p>
+    <w:p>
+      <w:r>
+        <w:t>The user will see the following things:</w:t>
+      </w:r>
+    </w:p>
+    <w:p>
+      <w:pPr>
+        <w:pStyle w:val="ListParagraph"/>
+        <w:numPr>
+          <w:ilvl w:val="0"/>
+          <w:numId w:val="9"/>
+        </w:numPr>
+      </w:pPr>
+      <w:r>
+        <w:t>The title, description, location, and date/time of the event</w:t>
+      </w:r>
+    </w:p>
+    <w:p>
+      <w:pPr>
+        <w:pStyle w:val="ListParagraph"/>
+        <w:numPr>
+          <w:ilvl w:val="0"/>
+          <w:numId w:val="9"/>
+        </w:numPr>
+      </w:pPr>
+      <w:r>
+        <w:t>Who else was invited</w:t>
+      </w:r>
+    </w:p>
+    <w:p>
+      <w:pPr>
+        <w:pStyle w:val="ListParagraph"/>
+        <w:numPr>
+          <w:ilvl w:val="0"/>
+          <w:numId w:val="9"/>
+        </w:numPr>
+      </w:pPr>
+      <w:r>
+        <w:t>What food items and games are already being brought</w:t>
+      </w:r>
+    </w:p>
+    <w:p>
+      <w:pPr>
+        <w:pStyle w:val="ListParagraph"/>
+        <w:numPr>
+          <w:ilvl w:val="0"/>
+          <w:numId w:val="9"/>
+        </w:numPr>
+      </w:pPr>
+      <w:bookmarkStart w:id="0" w:name="_GoBack"/>
+      <w:bookmarkEnd w:id="0"/>
+      <w:r>
+        <w:t>Controls allowing them to bring food and games to the event</w:t>
+      </w:r>
+    </w:p>
+    <w:p>
+      <w:pPr>
+        <w:pStyle w:val="Heading2"/>
+      </w:pPr>
+      <w:r>
         <w:t>Create Event</w:t>
       </w:r>
     </w:p>
@@ -1893,20 +1976,13 @@
         <w:pStyle w:val="Heading2"/>
       </w:pPr>
       <w:r>
+        <w:lastRenderedPageBreak/>
         <w:t>Cancel Event</w:t>
       </w:r>
     </w:p>
     <w:p>
       <w:r>
-        <w:t xml:space="preserve">The coordinator can set the status of the event to </w:t>
-      </w:r>
-      <w:proofErr w:type="gramStart"/>
-      <w:r>
-        <w:t>cancelled</w:t>
-      </w:r>
-      <w:proofErr w:type="gramEnd"/>
-      <w:r>
-        <w:t xml:space="preserve">. </w:t>
+        <w:t xml:space="preserve">The coordinator can set the status of the event to cancelled. </w:t>
       </w:r>
     </w:p>
     <w:p>
@@ -1938,15 +2014,12 @@
       <w:pPr>
         <w:pStyle w:val="ListParagraph"/>
       </w:pPr>
-      <w:bookmarkStart w:id="0" w:name="_GoBack"/>
-      <w:bookmarkEnd w:id="0"/>
     </w:p>
     <w:p>
       <w:pPr>
         <w:pStyle w:val="Heading1"/>
       </w:pPr>
       <w:r>
-        <w:lastRenderedPageBreak/>
         <w:t>Next Phase</w:t>
       </w:r>
     </w:p>

</xml_diff>

<commit_message>
Added a confirm message when deleting events.
</commit_message>
<xml_diff>
--- a/Requirements.docx
+++ b/Requirements.docx
@@ -1748,7 +1748,27 @@
     </w:p>
     <w:p>
       <w:r>
-        <w:t xml:space="preserve">The coordinator can set the status of the event to cancelled. </w:t>
+        <w:t xml:space="preserve">The coordinator can </w:t>
+      </w:r>
+      <w:r>
+        <w:t>delete</w:t>
+      </w:r>
+      <w:r>
+        <w:t xml:space="preserve"> </w:t>
+      </w:r>
+      <w:r>
+        <w:t>(</w:t>
+      </w:r>
+      <w:r>
+        <w:t>cancel</w:t>
+      </w:r>
+      <w:r>
+        <w:t>) an event</w:t>
+      </w:r>
+      <w:bookmarkStart w:id="0" w:name="_GoBack"/>
+      <w:bookmarkEnd w:id="0"/>
+      <w:r>
+        <w:t xml:space="preserve">. </w:t>
       </w:r>
     </w:p>
     <w:p>
@@ -1775,8 +1795,6 @@
       <w:r>
         <w:t>Change their first and last name, email address, phone number and password</w:t>
       </w:r>
-      <w:bookmarkStart w:id="0" w:name="_GoBack"/>
-      <w:bookmarkEnd w:id="0"/>
     </w:p>
     <w:p>
       <w:pPr>

</xml_diff>

<commit_message>
Added future requirements to the doc.
</commit_message>
<xml_diff>
--- a/Requirements.docx
+++ b/Requirements.docx
@@ -1765,49 +1765,80 @@
       <w:r>
         <w:t>) an event</w:t>
       </w:r>
+      <w:r>
+        <w:t xml:space="preserve">. </w:t>
+      </w:r>
+    </w:p>
+    <w:p>
+      <w:pPr>
+        <w:pStyle w:val="Heading2"/>
+      </w:pPr>
+      <w:r>
+        <w:t>Manage User Account</w:t>
+      </w:r>
+    </w:p>
+    <w:p>
+      <w:r>
+        <w:t>The user will be able to do the following things:</w:t>
+      </w:r>
+    </w:p>
+    <w:p>
+      <w:pPr>
+        <w:pStyle w:val="ListParagraph"/>
+        <w:numPr>
+          <w:ilvl w:val="0"/>
+          <w:numId w:val="10"/>
+        </w:numPr>
+      </w:pPr>
+      <w:r>
+        <w:t>Change their first and last name, email address, phone number and password</w:t>
+      </w:r>
+    </w:p>
+    <w:p>
+      <w:pPr>
+        <w:pStyle w:val="Heading1"/>
+      </w:pPr>
+      <w:r>
+        <w:t>Next Phase</w:t>
+      </w:r>
+    </w:p>
+    <w:p>
+      <w:pPr>
+        <w:pStyle w:val="ListParagraph"/>
+        <w:numPr>
+          <w:ilvl w:val="0"/>
+          <w:numId w:val="10"/>
+        </w:numPr>
+      </w:pPr>
+      <w:r>
+        <w:t xml:space="preserve">Add a count to food items indicating how many people it will feed. </w:t>
+      </w:r>
+    </w:p>
+    <w:p>
+      <w:pPr>
+        <w:pStyle w:val="ListParagraph"/>
+        <w:numPr>
+          <w:ilvl w:val="0"/>
+          <w:numId w:val="10"/>
+        </w:numPr>
+      </w:pPr>
+      <w:r>
+        <w:t>Add a count to the game items indicating how many people can play.</w:t>
+      </w:r>
+    </w:p>
+    <w:p>
+      <w:pPr>
+        <w:pStyle w:val="ListParagraph"/>
+        <w:numPr>
+          <w:ilvl w:val="0"/>
+          <w:numId w:val="10"/>
+        </w:numPr>
+      </w:pPr>
+      <w:r>
+        <w:t>Allows custom messages to be sent with invitations</w:t>
+      </w:r>
       <w:bookmarkStart w:id="0" w:name="_GoBack"/>
       <w:bookmarkEnd w:id="0"/>
-      <w:r>
-        <w:t xml:space="preserve">. </w:t>
-      </w:r>
-    </w:p>
-    <w:p>
-      <w:pPr>
-        <w:pStyle w:val="Heading2"/>
-      </w:pPr>
-      <w:r>
-        <w:t>Manage User Account</w:t>
-      </w:r>
-    </w:p>
-    <w:p>
-      <w:r>
-        <w:t>The user will be able to do the following things:</w:t>
-      </w:r>
-    </w:p>
-    <w:p>
-      <w:pPr>
-        <w:pStyle w:val="ListParagraph"/>
-        <w:numPr>
-          <w:ilvl w:val="0"/>
-          <w:numId w:val="10"/>
-        </w:numPr>
-      </w:pPr>
-      <w:r>
-        <w:t>Change their first and last name, email address, phone number and password</w:t>
-      </w:r>
-    </w:p>
-    <w:p>
-      <w:pPr>
-        <w:pStyle w:val="Heading1"/>
-      </w:pPr>
-      <w:r>
-        <w:t>Next Phase</w:t>
-      </w:r>
-    </w:p>
-    <w:p>
-      <w:r>
-        <w:t>Add a count to food items indicating how many people it will feed. Add a count to the game items indicating how many people can play.</w:t>
-      </w:r>
     </w:p>
     <w:sectPr>
       <w:pgSz w:w="12240" w:h="15840"/>
@@ -2163,7 +2194,7 @@
   <w:abstractNum w:abstractNumId="3">
     <w:nsid w:val="2BF76E97"/>
     <w:multiLevelType w:val="hybridMultilevel"/>
-    <w:tmpl w:val="A63E02F2"/>
+    <w:tmpl w:val="1B1EA1B4"/>
     <w:lvl w:ilvl="0" w:tplc="04090001">
       <w:start w:val="1"/>
       <w:numFmt w:val="bullet"/>

</xml_diff>